<commit_message>
Converting Word documents to MarkDown: "2009-09 02 Wrap Up Black Box, System Objects & Assignment Specs, Startup": Manually checking differences between rendered MarkDown and Word document. Last checks if markup looks ok.
</commit_message>
<xml_diff>
--- a/3. Done/2009-09 00    Wrap Up Black Box, System Objects & Assignment Specs/2009-09 02 Wrap Up Black Box, System Objects & Assignment Specs, Startup.docx
+++ b/3. Done/2009-09 00    Wrap Up Black Box, System Objects & Assignment Specs/2009-09 02 Wrap Up Black Box, System Objects & Assignment Specs, Startup.docx
@@ -1,6 +1,6 @@
 
 <file path=word/document.xml><?xml version="1.0" encoding="utf-8"?>
-<w:document xmlns:wpc="http://schemas.microsoft.com/office/word/2010/wordprocessingCanvas" xmlns:cx="http://schemas.microsoft.com/office/drawing/2014/chartex" xmlns:cx1="http://schemas.microsoft.com/office/drawing/2015/9/8/chartex" xmlns:cx2="http://schemas.microsoft.com/office/drawing/2015/10/21/chartex" xmlns:cx3="http://schemas.microsoft.com/office/drawing/2016/5/9/chartex" xmlns:cx4="http://schemas.microsoft.com/office/drawing/2016/5/10/chartex" xmlns:cx5="http://schemas.microsoft.com/office/drawing/2016/5/11/chartex" xmlns:cx6="http://schemas.microsoft.com/office/drawing/2016/5/12/chartex" xmlns:cx7="http://schemas.microsoft.com/office/drawing/2016/5/13/chartex" xmlns:cx8="http://schemas.microsoft.com/office/drawing/2016/5/14/chartex" xmlns:mc="http://schemas.openxmlformats.org/markup-compatibility/2006" xmlns:aink="http://schemas.microsoft.com/office/drawing/2016/ink" xmlns:am3d="http://schemas.microsoft.com/office/drawing/2017/model3d" xmlns:o="urn:schemas-microsoft-com:office:office" xmlns:r="http://schemas.openxmlformats.org/officeDocument/2006/relationships" xmlns:m="http://schemas.openxmlformats.org/officeDocument/2006/math" xmlns:v="urn:schemas-microsoft-com:vml" xmlns:wp14="http://schemas.microsoft.com/office/word/2010/wordprocessingDrawing" xmlns:wp="http://schemas.openxmlformats.org/drawingml/2006/wordprocessingDrawing" xmlns:w10="urn:schemas-microsoft-com:office:word" xmlns:w="http://schemas.openxmlformats.org/wordprocessingml/2006/main" xmlns:w14="http://schemas.microsoft.com/office/word/2010/wordml" xmlns:w15="http://schemas.microsoft.com/office/word/2012/wordml" xmlns:w16cid="http://schemas.microsoft.com/office/word/2016/wordml/cid" xmlns:w16se="http://schemas.microsoft.com/office/word/2015/wordml/symex" xmlns:wpg="http://schemas.microsoft.com/office/word/2010/wordprocessingGroup" xmlns:wpi="http://schemas.microsoft.com/office/word/2010/wordprocessingInk" xmlns:wne="http://schemas.microsoft.com/office/word/2006/wordml" xmlns:wps="http://schemas.microsoft.com/office/word/2010/wordprocessingShape" mc:Ignorable="w14 w15 w16se w16cid wp14">
+<w:document xmlns:wpc="http://schemas.microsoft.com/office/word/2010/wordprocessingCanvas" xmlns:cx="http://schemas.microsoft.com/office/drawing/2014/chartex" xmlns:cx1="http://schemas.microsoft.com/office/drawing/2015/9/8/chartex" xmlns:cx2="http://schemas.microsoft.com/office/drawing/2015/10/21/chartex" xmlns:cx3="http://schemas.microsoft.com/office/drawing/2016/5/9/chartex" xmlns:cx4="http://schemas.microsoft.com/office/drawing/2016/5/10/chartex" xmlns:cx5="http://schemas.microsoft.com/office/drawing/2016/5/11/chartex" xmlns:cx6="http://schemas.microsoft.com/office/drawing/2016/5/12/chartex" xmlns:cx7="http://schemas.microsoft.com/office/drawing/2016/5/13/chartex" xmlns:cx8="http://schemas.microsoft.com/office/drawing/2016/5/14/chartex" xmlns:mc="http://schemas.openxmlformats.org/markup-compatibility/2006" xmlns:aink="http://schemas.microsoft.com/office/drawing/2016/ink" xmlns:am3d="http://schemas.microsoft.com/office/drawing/2017/model3d" xmlns:o="urn:schemas-microsoft-com:office:office" xmlns:r="http://schemas.openxmlformats.org/officeDocument/2006/relationships" xmlns:m="http://schemas.openxmlformats.org/officeDocument/2006/math" xmlns:v="urn:schemas-microsoft-com:vml" xmlns:wp14="http://schemas.microsoft.com/office/word/2010/wordprocessingDrawing" xmlns:wp="http://schemas.openxmlformats.org/drawingml/2006/wordprocessingDrawing" xmlns:w10="urn:schemas-microsoft-com:office:word" xmlns:w="http://schemas.openxmlformats.org/wordprocessingml/2006/main" xmlns:w14="http://schemas.microsoft.com/office/word/2010/wordml" xmlns:w15="http://schemas.microsoft.com/office/word/2012/wordml" xmlns:w16cex="http://schemas.microsoft.com/office/word/2018/wordml/cex" xmlns:w16cid="http://schemas.microsoft.com/office/word/2016/wordml/cid" xmlns:w16="http://schemas.microsoft.com/office/word/2018/wordml" xmlns:w16se="http://schemas.microsoft.com/office/word/2015/wordml/symex" xmlns:wpg="http://schemas.microsoft.com/office/word/2010/wordprocessingGroup" xmlns:wpi="http://schemas.microsoft.com/office/word/2010/wordprocessingInk" xmlns:wne="http://schemas.microsoft.com/office/word/2006/wordml" xmlns:wps="http://schemas.microsoft.com/office/word/2010/wordprocessingShape" mc:Ignorable="w14 w15 w16se w16cid w16 w16cex wp14">
   <w:background w:color="000000"/>
   <w:body>
     <w:p>
@@ -24,7 +24,7 @@
           <w:sz w:val="38"/>
           <w:lang w:val="en-US"/>
         </w:rPr>
-        <w:br/>
+        <w:t xml:space="preserve"> | </w:t>
       </w:r>
       <w:r>
         <w:rPr>
@@ -59,731 +59,537 @@
           <w:sz w:val="38"/>
           <w:lang w:val="en-US"/>
         </w:rPr>
-        <w:br/>
+        <w:t xml:space="preserve"> | </w:t>
       </w:r>
       <w:r>
         <w:rPr>
           <w:sz w:val="38"/>
           <w:lang w:val="en-US"/>
         </w:rPr>
-        <w:br/>
+        <w:t>2009-09</w:t>
       </w:r>
       <w:r>
         <w:rPr>
           <w:sz w:val="38"/>
           <w:lang w:val="en-US"/>
         </w:rPr>
-        <w:t>2009-09</w:t>
+        <w:t xml:space="preserve"> | </w:t>
       </w:r>
       <w:r>
         <w:rPr>
           <w:sz w:val="38"/>
           <w:lang w:val="en-US"/>
         </w:rPr>
-        <w:br/>
-      </w:r>
-      <w:r>
-        <w:rPr>
-          <w:sz w:val="38"/>
-          <w:lang w:val="en-US"/>
-        </w:rPr>
-        <w:br/>
-      </w:r>
-      <w:r>
-        <w:rPr>
-          <w:sz w:val="38"/>
-          <w:lang w:val="en-US"/>
-        </w:rPr>
         <w:t>Startup</w:t>
       </w:r>
     </w:p>
     <w:p>
       <w:pPr>
-        <w:jc w:val="center"/>
-        <w:rPr>
-          <w:b/>
-          <w:bCs/>
+        <w:pStyle w:val="Heading2"/>
+        <w:rPr>
+          <w:lang w:val="en-US"/>
+        </w:rPr>
+      </w:pPr>
+      <w:r>
+        <w:rPr>
+          <w:lang w:val="en-US"/>
+        </w:rPr>
+        <w:t>Purpose of This Document</w:t>
+      </w:r>
+    </w:p>
+    <w:p>
+      <w:pPr>
+        <w:rPr>
+          <w:lang w:val="en-US"/>
+        </w:rPr>
+      </w:pPr>
+      <w:r>
+        <w:rPr>
+          <w:lang w:val="en-US"/>
+        </w:rPr>
+        <w:t>This document is a checklist for software development-related work, for a good approach and to not forget anything. It is not to be read over liter</w:t>
+      </w:r>
+      <w:r>
+        <w:rPr>
+          <w:lang w:val="en-US"/>
+        </w:rPr>
+        <w:t>al</w:t>
+      </w:r>
+      <w:r>
+        <w:rPr>
+          <w:lang w:val="en-US"/>
+        </w:rPr>
+        <w:t>ly. Later it serves as a reference for looking up how exactly something was done.</w:t>
+      </w:r>
+    </w:p>
+    <w:p>
+      <w:pPr>
+        <w:pStyle w:val="Heading2"/>
+        <w:rPr>
+          <w:color w:val="BFBFBF" w:themeColor="background1" w:themeShade="BF"/>
+          <w:lang w:val="en-US"/>
+        </w:rPr>
+      </w:pPr>
+      <w:r>
+        <w:rPr>
+          <w:color w:val="BFBFBF" w:themeColor="background1" w:themeShade="BF"/>
+          <w:lang w:val="en-US"/>
+        </w:rPr>
+        <w:t xml:space="preserve">Orientation </w:t>
+      </w:r>
+      <w:r>
+        <w:rPr>
+          <w:color w:val="BFBFBF" w:themeColor="background1" w:themeShade="BF"/>
+          <w:lang w:val="en-US"/>
+        </w:rPr>
+        <w:t>Checklist</w:t>
+      </w:r>
+    </w:p>
+    <w:p>
+      <w:pPr>
+        <w:ind w:left="140" w:hanging="140"/>
+        <w:rPr>
+          <w:color w:val="BFBFBF" w:themeColor="background1" w:themeShade="BF"/>
+          <w:lang w:val="en-US"/>
+        </w:rPr>
+      </w:pPr>
+      <w:r>
+        <w:rPr>
+          <w:color w:val="BFBFBF" w:themeColor="background1" w:themeShade="BF"/>
+          <w:lang w:val="en-US"/>
+        </w:rPr>
+        <w:t>- Create a new project out of it and start planning.</w:t>
+      </w:r>
+    </w:p>
+    <w:p>
+      <w:pPr>
+        <w:ind w:left="140" w:hanging="140"/>
+        <w:rPr>
+          <w:color w:val="BFBFBF" w:themeColor="background1" w:themeShade="BF"/>
+          <w:lang w:val="en-US"/>
+        </w:rPr>
+      </w:pPr>
+      <w:r>
+        <w:rPr>
+          <w:color w:val="BFBFBF" w:themeColor="background1" w:themeShade="BF"/>
+          <w:lang w:val="en-US"/>
+        </w:rPr>
+        <w:t>- Do not hold on too much to original step plannings and project-related brainstorms. Make an entirely new plan.</w:t>
+      </w:r>
+    </w:p>
+    <w:p>
+      <w:pPr>
+        <w:pStyle w:val="Spacing"/>
+        <w:rPr>
+          <w:color w:val="BFBFBF" w:themeColor="background1" w:themeShade="BF"/>
+          <w:lang w:val="en-US"/>
+        </w:rPr>
+      </w:pPr>
+    </w:p>
+    <w:p>
+      <w:pPr>
+        <w:rPr>
+          <w:color w:val="BFBFBF" w:themeColor="background1" w:themeShade="BF"/>
+          <w:lang w:val="en-US"/>
+        </w:rPr>
+      </w:pPr>
+      <w:r>
+        <w:rPr>
+          <w:color w:val="BFBFBF" w:themeColor="background1" w:themeShade="BF"/>
+          <w:lang w:val="en-US"/>
+        </w:rPr>
+        <w:t>- Setup project folders</w:t>
+      </w:r>
+    </w:p>
+    <w:p>
+      <w:pPr>
+        <w:rPr>
+          <w:color w:val="BFBFBF" w:themeColor="background1" w:themeShade="BF"/>
+          <w:lang w:val="en-US"/>
+        </w:rPr>
+      </w:pPr>
+      <w:r>
+        <w:rPr>
+          <w:color w:val="BFBFBF" w:themeColor="background1" w:themeShade="BF"/>
+          <w:lang w:val="en-US"/>
+        </w:rPr>
+        <w:t>- Estimate how long you will be working on the orientation</w:t>
+      </w:r>
+      <w:r>
+        <w:rPr>
+          <w:color w:val="BFBFBF" w:themeColor="background1" w:themeShade="BF"/>
+          <w:lang w:val="en-US"/>
+        </w:rPr>
+        <w:t xml:space="preserve"> phase</w:t>
+      </w:r>
+      <w:r>
+        <w:rPr>
+          <w:color w:val="BFBFBF" w:themeColor="background1" w:themeShade="BF"/>
+          <w:lang w:val="en-US"/>
+        </w:rPr>
+        <w:t>.</w:t>
+      </w:r>
+    </w:p>
+    <w:p>
+      <w:pPr>
+        <w:ind w:left="504" w:hanging="220"/>
+        <w:rPr>
+          <w:color w:val="BFBFBF" w:themeColor="background1" w:themeShade="BF"/>
+          <w:lang w:val="en-US"/>
+        </w:rPr>
+      </w:pPr>
+      <w:r>
+        <w:rPr>
+          <w:color w:val="BFBFBF" w:themeColor="background1" w:themeShade="BF"/>
+          <w:lang w:val="en-US"/>
+        </w:rPr>
+        <w:t xml:space="preserve">&gt; </w:t>
+      </w:r>
+      <w:r>
+        <w:rPr>
+          <w:color w:val="BFBFBF" w:themeColor="background1" w:themeShade="BF"/>
+          <w:lang w:val="en-US"/>
+        </w:rPr>
+        <w:t xml:space="preserve">Not long. </w:t>
+      </w:r>
+      <w:proofErr w:type="spellStart"/>
+      <w:r>
+        <w:rPr>
+          <w:color w:val="BFBFBF" w:themeColor="background1" w:themeShade="BF"/>
+          <w:lang w:val="en-US"/>
+        </w:rPr>
+        <w:t>Analy</w:t>
+      </w:r>
+      <w:r>
+        <w:rPr>
+          <w:color w:val="BFBFBF" w:themeColor="background1" w:themeShade="BF"/>
+          <w:lang w:val="en-US"/>
+        </w:rPr>
+        <w:t>z</w:t>
+      </w:r>
+      <w:proofErr w:type="spellEnd"/>
+      <w:r>
+        <w:rPr>
+          <w:color w:val="BFBFBF" w:themeColor="background1" w:themeShade="BF"/>
+          <w:lang w:val="en-US"/>
+        </w:rPr>
+        <w:tab/>
+      </w:r>
+      <w:proofErr w:type="spellStart"/>
+      <w:r>
+        <w:rPr>
+          <w:color w:val="BFBFBF" w:themeColor="background1" w:themeShade="BF"/>
+          <w:lang w:val="en-US"/>
+        </w:rPr>
+        <w:t>ing</w:t>
+      </w:r>
+      <w:proofErr w:type="spellEnd"/>
+      <w:r>
+        <w:rPr>
+          <w:color w:val="BFBFBF" w:themeColor="background1" w:themeShade="BF"/>
+          <w:lang w:val="en-US"/>
+        </w:rPr>
+        <w:t xml:space="preserve"> existing material will be long, but that will be moved to the research phase.</w:t>
+      </w:r>
+    </w:p>
+    <w:p>
+      <w:pPr>
+        <w:rPr>
+          <w:color w:val="BFBFBF" w:themeColor="background1" w:themeShade="BF"/>
+          <w:lang w:val="en-US"/>
+        </w:rPr>
+      </w:pPr>
+      <w:r>
+        <w:rPr>
+          <w:color w:val="BFBFBF" w:themeColor="background1" w:themeShade="BF"/>
+          <w:lang w:val="en-US"/>
+        </w:rPr>
+        <w:t xml:space="preserve">- </w:t>
+      </w:r>
+      <w:r>
+        <w:rPr>
+          <w:color w:val="BFBFBF" w:themeColor="background1" w:themeShade="BF"/>
+          <w:lang w:val="en-US"/>
+        </w:rPr>
+        <w:t xml:space="preserve">Determine goal </w:t>
+      </w:r>
+    </w:p>
+    <w:p>
+      <w:pPr>
+        <w:ind w:left="448" w:hanging="164"/>
+        <w:rPr>
+          <w:color w:val="BFBFBF" w:themeColor="background1" w:themeShade="BF"/>
+          <w:lang w:val="en-US"/>
+        </w:rPr>
+      </w:pPr>
+      <w:r>
+        <w:rPr>
+          <w:color w:val="BFBFBF" w:themeColor="background1" w:themeShade="BF"/>
+          <w:lang w:val="en-US"/>
+        </w:rPr>
+        <w:t xml:space="preserve">- </w:t>
+      </w:r>
+      <w:r>
+        <w:rPr>
+          <w:color w:val="BFBFBF" w:themeColor="background1" w:themeShade="BF"/>
+          <w:lang w:val="en-US"/>
+        </w:rPr>
+        <w:t>Describe goal</w:t>
+      </w:r>
+    </w:p>
+    <w:p>
+      <w:pPr>
+        <w:ind w:left="448" w:hanging="164"/>
+        <w:rPr>
+          <w:color w:val="BFBFBF" w:themeColor="background1" w:themeShade="BF"/>
+          <w:lang w:val="en-US"/>
+        </w:rPr>
+      </w:pPr>
+      <w:r>
+        <w:rPr>
+          <w:color w:val="BFBFBF" w:themeColor="background1" w:themeShade="BF"/>
+          <w:lang w:val="en-US"/>
+        </w:rPr>
+        <w:t xml:space="preserve">- Also fill in the other headings in </w:t>
+      </w:r>
+      <w:r>
+        <w:rPr>
           <w:i/>
-          <w:iCs/>
-          <w:sz w:val="40"/>
-          <w:lang w:val="en-US"/>
-        </w:rPr>
-      </w:pPr>
-    </w:p>
-    <w:p>
-      <w:pPr>
-        <w:rPr>
-          <w:sz w:val="10"/>
-          <w:lang w:val="en-US"/>
-        </w:rPr>
-      </w:pPr>
-    </w:p>
-    <w:p>
-      <w:pPr>
-        <w:jc w:val="center"/>
+          <w:color w:val="BFBFBF" w:themeColor="background1" w:themeShade="BF"/>
+          <w:lang w:val="en-US"/>
+        </w:rPr>
+        <w:t>Software Development Goal</w:t>
+      </w:r>
+      <w:r>
+        <w:rPr>
+          <w:color w:val="BFBFBF" w:themeColor="background1" w:themeShade="BF"/>
+          <w:lang w:val="en-US"/>
+        </w:rPr>
+        <w:t xml:space="preserve"> document</w:t>
+      </w:r>
+      <w:r>
+        <w:rPr>
+          <w:color w:val="BFBFBF" w:themeColor="background1" w:themeShade="BF"/>
+          <w:lang w:val="en-US"/>
+        </w:rPr>
+        <w:t>.</w:t>
+      </w:r>
+    </w:p>
+    <w:p>
+      <w:pPr>
+        <w:rPr>
+          <w:color w:val="BFBFBF" w:themeColor="background1" w:themeShade="BF"/>
+          <w:lang w:val="en-US"/>
+        </w:rPr>
+      </w:pPr>
+      <w:r>
+        <w:rPr>
+          <w:color w:val="BFBFBF" w:themeColor="background1" w:themeShade="BF"/>
+          <w:lang w:val="en-US"/>
+        </w:rPr>
+        <w:t xml:space="preserve">- </w:t>
+      </w:r>
+      <w:r>
+        <w:rPr>
+          <w:color w:val="BFBFBF" w:themeColor="background1" w:themeShade="BF"/>
+          <w:lang w:val="en-US"/>
+        </w:rPr>
+        <w:t xml:space="preserve">Determine program elements </w:t>
+      </w:r>
+      <w:r>
+        <w:rPr>
+          <w:color w:val="BFBFBF" w:themeColor="background1" w:themeShade="BF"/>
+          <w:lang w:val="en-US"/>
+        </w:rPr>
+        <w:t>(</w:t>
+      </w:r>
+      <w:r>
+        <w:rPr>
+          <w:color w:val="BFBFBF" w:themeColor="background1" w:themeShade="BF"/>
+          <w:lang w:val="en-US"/>
+        </w:rPr>
+        <w:t>in</w:t>
+      </w:r>
+      <w:r>
+        <w:rPr>
+          <w:color w:val="BFBFBF" w:themeColor="background1" w:themeShade="BF"/>
+          <w:lang w:val="en-US"/>
+        </w:rPr>
+        <w:t xml:space="preserve"> the document</w:t>
+      </w:r>
+      <w:r>
+        <w:rPr>
+          <w:color w:val="BFBFBF" w:themeColor="background1" w:themeShade="BF"/>
+          <w:lang w:val="en-US"/>
+        </w:rPr>
+        <w:t xml:space="preserve"> </w:t>
+      </w:r>
+      <w:r>
         <w:rPr>
           <w:i/>
-          <w:iCs/>
-          <w:lang w:val="en-US"/>
-        </w:rPr>
-      </w:pPr>
+          <w:color w:val="BFBFBF" w:themeColor="background1" w:themeShade="BF"/>
+          <w:lang w:val="en-US"/>
+        </w:rPr>
+        <w:t>Software Development Elements &amp; Time Estimation</w:t>
+      </w:r>
+      <w:r>
+        <w:rPr>
+          <w:color w:val="BFBFBF" w:themeColor="background1" w:themeShade="BF"/>
+          <w:lang w:val="en-US"/>
+        </w:rPr>
+        <w:t>)</w:t>
+      </w:r>
+    </w:p>
+    <w:p>
+      <w:pPr>
+        <w:pStyle w:val="Tussenruimte"/>
+        <w:rPr>
+          <w:color w:val="BFBFBF" w:themeColor="background1" w:themeShade="BF"/>
+          <w:lang w:val="en-US"/>
+        </w:rPr>
+      </w:pPr>
+    </w:p>
+    <w:p>
+      <w:pPr>
+        <w:rPr>
+          <w:color w:val="BFBFBF" w:themeColor="background1" w:themeShade="BF"/>
+          <w:lang w:val="en-US"/>
+        </w:rPr>
+      </w:pPr>
+      <w:r>
+        <w:rPr>
+          <w:color w:val="BFBFBF" w:themeColor="background1" w:themeShade="BF"/>
+          <w:lang w:val="en-US"/>
+        </w:rPr>
+        <w:t>Intermediat</w:t>
+      </w:r>
+      <w:r>
+        <w:rPr>
+          <w:color w:val="BFBFBF" w:themeColor="background1" w:themeShade="BF"/>
+          <w:lang w:val="en-US"/>
+        </w:rPr>
+        <w:t>e planning:</w:t>
+      </w:r>
+    </w:p>
+    <w:p>
+      <w:pPr>
+        <w:pStyle w:val="Spacing"/>
+        <w:rPr>
+          <w:color w:val="BFBFBF" w:themeColor="background1" w:themeShade="BF"/>
+          <w:lang w:val="en-US"/>
+        </w:rPr>
+      </w:pPr>
+    </w:p>
+    <w:p>
+      <w:pPr>
+        <w:ind w:left="426" w:hanging="142"/>
+        <w:rPr>
+          <w:color w:val="BFBFBF" w:themeColor="background1" w:themeShade="BF"/>
+          <w:lang w:val="en-US"/>
+        </w:rPr>
+      </w:pPr>
+      <w:r>
+        <w:rPr>
+          <w:color w:val="BFBFBF" w:themeColor="background1" w:themeShade="BF"/>
+          <w:lang w:val="en-US"/>
+        </w:rPr>
+        <w:t xml:space="preserve">- </w:t>
+      </w:r>
+      <w:r>
+        <w:rPr>
+          <w:color w:val="BFBFBF" w:themeColor="background1" w:themeShade="BF"/>
+          <w:lang w:val="en-US"/>
+        </w:rPr>
+        <w:t>Now</w:t>
+      </w:r>
+      <w:r>
+        <w:rPr>
+          <w:color w:val="BFBFBF" w:themeColor="background1" w:themeShade="BF"/>
+          <w:lang w:val="en-US"/>
+        </w:rPr>
+        <w:t xml:space="preserve"> you can say how much time the </w:t>
+      </w:r>
       <w:r>
         <w:rPr>
           <w:i/>
-          <w:iCs/>
-          <w:lang w:val="en-US"/>
-        </w:rPr>
-        <w:t>Author</w:t>
+          <w:color w:val="BFBFBF" w:themeColor="background1" w:themeShade="BF"/>
+          <w:lang w:val="en-US"/>
+        </w:rPr>
+        <w:t xml:space="preserve">research phase </w:t>
+      </w:r>
+      <w:r>
+        <w:rPr>
+          <w:color w:val="BFBFBF" w:themeColor="background1" w:themeShade="BF"/>
+          <w:lang w:val="en-US"/>
+        </w:rPr>
+        <w:t>is going to cost.</w:t>
+      </w:r>
+    </w:p>
+    <w:p>
+      <w:pPr>
+        <w:ind w:left="770" w:hanging="202"/>
+        <w:rPr>
+          <w:color w:val="BFBFBF" w:themeColor="background1" w:themeShade="BF"/>
+          <w:lang w:val="en-US"/>
+        </w:rPr>
+      </w:pPr>
+      <w:r>
+        <w:rPr>
+          <w:color w:val="BFBFBF" w:themeColor="background1" w:themeShade="BF"/>
+          <w:lang w:val="en-US"/>
+        </w:rPr>
+        <w:t>&gt; A little more than usual, because existing material is read over in its entirety and a plan will be based on the research.</w:t>
+      </w:r>
+    </w:p>
+    <w:p>
+      <w:pPr>
+        <w:ind w:left="426" w:hanging="142"/>
+        <w:rPr>
+          <w:color w:val="BFBFBF" w:themeColor="background1" w:themeShade="BF"/>
+          <w:lang w:val="en-US"/>
+        </w:rPr>
+      </w:pPr>
+      <w:r>
+        <w:rPr>
+          <w:color w:val="BFBFBF" w:themeColor="background1" w:themeShade="BF"/>
+          <w:lang w:val="en-US"/>
+        </w:rPr>
+        <w:t xml:space="preserve">- You can also give a rough estimation of the time-cost of the </w:t>
       </w:r>
       <w:r>
         <w:rPr>
           <w:i/>
-          <w:iCs/>
-          <w:lang w:val="en-US"/>
-        </w:rPr>
-        <w:t xml:space="preserve">: </w:t>
+          <w:color w:val="BFBFBF" w:themeColor="background1" w:themeShade="BF"/>
+          <w:lang w:val="en-US"/>
+        </w:rPr>
+        <w:t xml:space="preserve">whole project </w:t>
+      </w:r>
+      <w:r>
+        <w:rPr>
+          <w:color w:val="BFBFBF" w:themeColor="background1" w:themeShade="BF"/>
+          <w:lang w:val="en-US"/>
+        </w:rPr>
+        <w:t>based on the program elements.</w:t>
+      </w:r>
+    </w:p>
+    <w:p>
+      <w:pPr>
+        <w:ind w:left="710" w:hanging="142"/>
+        <w:rPr>
+          <w:color w:val="BFBFBF" w:themeColor="background1" w:themeShade="BF"/>
+          <w:lang w:val="en-US"/>
+        </w:rPr>
+      </w:pPr>
+      <w:r>
+        <w:rPr>
+          <w:color w:val="BFBFBF" w:themeColor="background1" w:themeShade="BF"/>
+          <w:lang w:val="en-US"/>
+        </w:rPr>
+        <w:t xml:space="preserve">- I </w:t>
       </w:r>
       <w:r>
         <w:rPr>
           <w:i/>
-          <w:iCs/>
-          <w:lang w:val="en-US"/>
-        </w:rPr>
-        <w:t xml:space="preserve">JJ </w:t>
-      </w:r>
-      <w:r>
-        <w:rPr>
-          <w:i/>
-          <w:iCs/>
-          <w:lang w:val="en-US"/>
-        </w:rPr>
-        <w:t>van Zon</w:t>
-      </w:r>
-    </w:p>
-    <w:p>
-      <w:pPr>
-        <w:jc w:val="center"/>
-        <w:rPr>
-          <w:i/>
-          <w:iCs/>
-          <w:lang w:val="en-US"/>
-        </w:rPr>
-      </w:pPr>
-      <w:r>
-        <w:rPr>
-          <w:i/>
-          <w:iCs/>
-          <w:lang w:val="en-US"/>
-        </w:rPr>
-        <w:t>Location</w:t>
-      </w:r>
-      <w:r>
-        <w:rPr>
-          <w:i/>
-          <w:iCs/>
-          <w:lang w:val="en-US"/>
-        </w:rPr>
-        <w:t xml:space="preserve">: </w:t>
-      </w:r>
-      <w:r>
-        <w:rPr>
-          <w:i/>
-          <w:iCs/>
-          <w:lang w:val="en-US"/>
-        </w:rPr>
-        <w:t xml:space="preserve">Oosterhout, The </w:t>
-      </w:r>
-      <w:smartTag w:uri="urn:schemas-microsoft-com:office:smarttags" w:element="country-region">
-        <w:smartTag w:uri="urn:schemas-microsoft-com:office:smarttags" w:element="place">
-          <w:r>
-            <w:rPr>
-              <w:i/>
-              <w:iCs/>
-              <w:lang w:val="en-US"/>
-            </w:rPr>
-            <w:t>Netherlands</w:t>
-          </w:r>
-        </w:smartTag>
-      </w:smartTag>
-    </w:p>
-    <w:p>
-      <w:pPr>
-        <w:jc w:val="center"/>
-        <w:rPr>
-          <w:i/>
-          <w:iCs/>
-          <w:lang w:val="en-US"/>
-        </w:rPr>
-      </w:pPr>
-      <w:r>
-        <w:rPr>
-          <w:i/>
-          <w:iCs/>
-          <w:lang w:val="en-US"/>
-        </w:rPr>
-        <w:t>Date</w:t>
-      </w:r>
-      <w:r>
-        <w:rPr>
-          <w:i/>
-          <w:iCs/>
-          <w:lang w:val="en-US"/>
-        </w:rPr>
-        <w:t xml:space="preserve">: </w:t>
-      </w:r>
-      <w:smartTag w:uri="urn:schemas-microsoft-com:office:smarttags" w:element="date">
-        <w:smartTagPr>
-          <w:attr w:name="Month" w:val="9"/>
-          <w:attr w:name="Day" w:val="10"/>
-          <w:attr w:name="Year" w:val="2009"/>
-        </w:smartTagPr>
-        <w:r>
-          <w:rPr>
-            <w:i/>
-            <w:iCs/>
-            <w:lang w:val="en-US"/>
-          </w:rPr>
-          <w:t>September 10, 2009</w:t>
-        </w:r>
-      </w:smartTag>
-      <w:r>
-        <w:rPr>
-          <w:i/>
-          <w:iCs/>
-          <w:lang w:val="en-US"/>
-        </w:rPr>
-        <w:t xml:space="preserve"> – </w:t>
-      </w:r>
-      <w:smartTag w:uri="urn:schemas-microsoft-com:office:smarttags" w:element="date">
-        <w:smartTagPr>
-          <w:attr w:name="Month" w:val="9"/>
-          <w:attr w:name="Day" w:val="10"/>
-          <w:attr w:name="Year" w:val="2009"/>
-        </w:smartTagPr>
-        <w:r>
-          <w:rPr>
-            <w:i/>
-            <w:iCs/>
-            <w:lang w:val="en-US"/>
-          </w:rPr>
-          <w:t>September 10, 2009</w:t>
-        </w:r>
-      </w:smartTag>
-    </w:p>
-    <w:p>
-      <w:pPr>
-        <w:jc w:val="center"/>
-        <w:rPr>
-          <w:i/>
-          <w:iCs/>
-          <w:lang w:val="en-US"/>
-        </w:rPr>
-      </w:pPr>
-    </w:p>
-    <w:p>
-      <w:pPr>
-        <w:pStyle w:val="Heading2"/>
-        <w:rPr>
-          <w:lang w:val="en-US"/>
-        </w:rPr>
-      </w:pPr>
-      <w:r>
-        <w:rPr>
-          <w:lang w:val="en-US"/>
-        </w:rPr>
-        <w:t>Purpose of This Document</w:t>
-      </w:r>
-    </w:p>
-    <w:p>
-      <w:pPr>
-        <w:rPr>
-          <w:lang w:val="en-US"/>
-        </w:rPr>
-      </w:pPr>
-      <w:r>
-        <w:rPr>
-          <w:lang w:val="en-US"/>
-        </w:rPr>
-        <w:t xml:space="preserve">This document is a checklist for software development-related work, for a good approach and to not forget anything. It is not to be read over </w:t>
-      </w:r>
-      <w:proofErr w:type="spellStart"/>
-      <w:r>
-        <w:rPr>
-          <w:lang w:val="en-US"/>
-        </w:rPr>
-        <w:t>litterly</w:t>
-      </w:r>
-      <w:proofErr w:type="spellEnd"/>
-      <w:r>
-        <w:rPr>
-          <w:lang w:val="en-US"/>
-        </w:rPr>
-        <w:t>. Later it serves as a reference for looking up how exactly something was done.</w:t>
-      </w:r>
-    </w:p>
-    <w:p>
-      <w:pPr>
-        <w:pStyle w:val="Heading2"/>
-        <w:rPr>
-          <w:color w:val="BFBFBF" w:themeColor="background1" w:themeShade="BF"/>
-          <w:lang w:val="en-US"/>
-        </w:rPr>
-      </w:pPr>
-      <w:r>
-        <w:rPr>
-          <w:color w:val="BFBFBF" w:themeColor="background1" w:themeShade="BF"/>
-          <w:lang w:val="en-US"/>
-        </w:rPr>
-        <w:t xml:space="preserve">Orientation </w:t>
-      </w:r>
-      <w:r>
-        <w:rPr>
-          <w:color w:val="BFBFBF" w:themeColor="background1" w:themeShade="BF"/>
-          <w:lang w:val="en-US"/>
-        </w:rPr>
-        <w:t>Checklist</w:t>
-      </w:r>
-    </w:p>
-    <w:p>
-      <w:pPr>
-        <w:ind w:left="140" w:hanging="140"/>
-        <w:rPr>
-          <w:color w:val="BFBFBF" w:themeColor="background1" w:themeShade="BF"/>
-          <w:lang w:val="en-US"/>
-        </w:rPr>
-      </w:pPr>
-      <w:r>
-        <w:rPr>
-          <w:color w:val="BFBFBF" w:themeColor="background1" w:themeShade="BF"/>
-          <w:lang w:val="en-US"/>
-        </w:rPr>
-        <w:t>- Create a new project out of it and start planning.</w:t>
-      </w:r>
-    </w:p>
-    <w:p>
-      <w:pPr>
-        <w:ind w:left="140" w:hanging="140"/>
-        <w:rPr>
-          <w:color w:val="BFBFBF" w:themeColor="background1" w:themeShade="BF"/>
-          <w:lang w:val="en-US"/>
-        </w:rPr>
-      </w:pPr>
-      <w:r>
-        <w:rPr>
-          <w:color w:val="BFBFBF" w:themeColor="background1" w:themeShade="BF"/>
-          <w:lang w:val="en-US"/>
-        </w:rPr>
-        <w:t xml:space="preserve">- Do not hold on too much to original step </w:t>
-      </w:r>
-      <w:proofErr w:type="spellStart"/>
-      <w:r>
-        <w:rPr>
-          <w:color w:val="BFBFBF" w:themeColor="background1" w:themeShade="BF"/>
-          <w:lang w:val="en-US"/>
-        </w:rPr>
-        <w:t>plannings</w:t>
-      </w:r>
-      <w:proofErr w:type="spellEnd"/>
-      <w:r>
-        <w:rPr>
-          <w:color w:val="BFBFBF" w:themeColor="background1" w:themeShade="BF"/>
-          <w:lang w:val="en-US"/>
-        </w:rPr>
-        <w:t xml:space="preserve"> and project-related brainstorms. Make an entirely new plan.</w:t>
-      </w:r>
-    </w:p>
-    <w:p>
-      <w:pPr>
-        <w:pStyle w:val="Spacing"/>
-        <w:rPr>
-          <w:color w:val="BFBFBF" w:themeColor="background1" w:themeShade="BF"/>
-          <w:lang w:val="en-US"/>
-        </w:rPr>
-      </w:pPr>
-      <w:bookmarkStart w:id="0" w:name="_GoBack"/>
-      <w:bookmarkEnd w:id="0"/>
-    </w:p>
-    <w:p>
-      <w:pPr>
-        <w:rPr>
-          <w:color w:val="BFBFBF" w:themeColor="background1" w:themeShade="BF"/>
-          <w:lang w:val="en-US"/>
-        </w:rPr>
-      </w:pPr>
-      <w:r>
-        <w:rPr>
-          <w:color w:val="BFBFBF" w:themeColor="background1" w:themeShade="BF"/>
-          <w:lang w:val="en-US"/>
-        </w:rPr>
-        <w:t>- Setup project folders</w:t>
-      </w:r>
-    </w:p>
-    <w:p>
-      <w:pPr>
-        <w:rPr>
-          <w:color w:val="BFBFBF" w:themeColor="background1" w:themeShade="BF"/>
-          <w:lang w:val="en-US"/>
-        </w:rPr>
-      </w:pPr>
-      <w:r>
-        <w:rPr>
-          <w:color w:val="BFBFBF" w:themeColor="background1" w:themeShade="BF"/>
-          <w:lang w:val="en-US"/>
-        </w:rPr>
-        <w:t>- Estimate how long you will be working on the orientation</w:t>
-      </w:r>
-      <w:r>
-        <w:rPr>
-          <w:color w:val="BFBFBF" w:themeColor="background1" w:themeShade="BF"/>
-          <w:lang w:val="en-US"/>
-        </w:rPr>
-        <w:t xml:space="preserve"> phase</w:t>
-      </w:r>
-      <w:r>
-        <w:rPr>
-          <w:color w:val="BFBFBF" w:themeColor="background1" w:themeShade="BF"/>
-          <w:lang w:val="en-US"/>
-        </w:rPr>
-        <w:t>.</w:t>
-      </w:r>
-    </w:p>
-    <w:p>
-      <w:pPr>
-        <w:ind w:left="504" w:hanging="220"/>
-        <w:rPr>
-          <w:color w:val="BFBFBF" w:themeColor="background1" w:themeShade="BF"/>
-          <w:lang w:val="en-US"/>
-        </w:rPr>
-      </w:pPr>
-      <w:r>
-        <w:rPr>
-          <w:color w:val="BFBFBF" w:themeColor="background1" w:themeShade="BF"/>
-          <w:lang w:val="en-US"/>
-        </w:rPr>
-        <w:t xml:space="preserve">&gt; </w:t>
-      </w:r>
-      <w:r>
-        <w:rPr>
-          <w:color w:val="BFBFBF" w:themeColor="background1" w:themeShade="BF"/>
-          <w:lang w:val="en-US"/>
-        </w:rPr>
-        <w:t xml:space="preserve">Not long. </w:t>
-      </w:r>
-      <w:proofErr w:type="spellStart"/>
-      <w:r>
-        <w:rPr>
-          <w:color w:val="BFBFBF" w:themeColor="background1" w:themeShade="BF"/>
-          <w:lang w:val="en-US"/>
-        </w:rPr>
-        <w:t>Analysing</w:t>
-      </w:r>
-      <w:proofErr w:type="spellEnd"/>
-      <w:r>
-        <w:rPr>
-          <w:color w:val="BFBFBF" w:themeColor="background1" w:themeShade="BF"/>
-          <w:lang w:val="en-US"/>
-        </w:rPr>
-        <w:t xml:space="preserve"> existing material will be long, but that will be moved to the research phase.</w:t>
-      </w:r>
-    </w:p>
-    <w:p>
-      <w:pPr>
-        <w:rPr>
-          <w:color w:val="BFBFBF" w:themeColor="background1" w:themeShade="BF"/>
-          <w:lang w:val="en-US"/>
-        </w:rPr>
-      </w:pPr>
-      <w:r>
-        <w:rPr>
-          <w:color w:val="BFBFBF" w:themeColor="background1" w:themeShade="BF"/>
-          <w:lang w:val="en-US"/>
-        </w:rPr>
-        <w:t xml:space="preserve">- </w:t>
-      </w:r>
-      <w:r>
-        <w:rPr>
-          <w:color w:val="BFBFBF" w:themeColor="background1" w:themeShade="BF"/>
-          <w:lang w:val="en-US"/>
-        </w:rPr>
-        <w:t xml:space="preserve">Determine goal </w:t>
-      </w:r>
-    </w:p>
-    <w:p>
-      <w:pPr>
-        <w:ind w:left="448" w:hanging="164"/>
-        <w:rPr>
-          <w:color w:val="BFBFBF" w:themeColor="background1" w:themeShade="BF"/>
-          <w:lang w:val="en-US"/>
-        </w:rPr>
-      </w:pPr>
-      <w:r>
-        <w:rPr>
-          <w:color w:val="BFBFBF" w:themeColor="background1" w:themeShade="BF"/>
-          <w:lang w:val="en-US"/>
-        </w:rPr>
-        <w:t xml:space="preserve">- </w:t>
-      </w:r>
-      <w:r>
-        <w:rPr>
-          <w:color w:val="BFBFBF" w:themeColor="background1" w:themeShade="BF"/>
-          <w:lang w:val="en-US"/>
-        </w:rPr>
-        <w:t>Describe goal</w:t>
-      </w:r>
-    </w:p>
-    <w:p>
-      <w:pPr>
-        <w:ind w:left="448" w:hanging="164"/>
-        <w:rPr>
-          <w:color w:val="BFBFBF" w:themeColor="background1" w:themeShade="BF"/>
-          <w:lang w:val="en-US"/>
-        </w:rPr>
-      </w:pPr>
-      <w:r>
-        <w:rPr>
-          <w:color w:val="BFBFBF" w:themeColor="background1" w:themeShade="BF"/>
-          <w:lang w:val="en-US"/>
-        </w:rPr>
-        <w:t xml:space="preserve">- Also fill in the other headings in </w:t>
-      </w:r>
-      <w:r>
-        <w:rPr>
-          <w:i/>
-          <w:color w:val="BFBFBF" w:themeColor="background1" w:themeShade="BF"/>
-          <w:lang w:val="en-US"/>
-        </w:rPr>
-        <w:t>Software Development Goal</w:t>
-      </w:r>
-      <w:r>
-        <w:rPr>
-          <w:color w:val="BFBFBF" w:themeColor="background1" w:themeShade="BF"/>
-          <w:lang w:val="en-US"/>
-        </w:rPr>
-        <w:t xml:space="preserve"> document</w:t>
-      </w:r>
-      <w:r>
-        <w:rPr>
-          <w:color w:val="BFBFBF" w:themeColor="background1" w:themeShade="BF"/>
-          <w:lang w:val="en-US"/>
-        </w:rPr>
-        <w:t>.</w:t>
-      </w:r>
-    </w:p>
-    <w:p>
-      <w:pPr>
-        <w:rPr>
-          <w:color w:val="BFBFBF" w:themeColor="background1" w:themeShade="BF"/>
-          <w:lang w:val="en-US"/>
-        </w:rPr>
-      </w:pPr>
-      <w:r>
-        <w:rPr>
-          <w:color w:val="BFBFBF" w:themeColor="background1" w:themeShade="BF"/>
-          <w:lang w:val="en-US"/>
-        </w:rPr>
-        <w:t xml:space="preserve">- </w:t>
-      </w:r>
-      <w:r>
-        <w:rPr>
-          <w:color w:val="BFBFBF" w:themeColor="background1" w:themeShade="BF"/>
-          <w:lang w:val="en-US"/>
-        </w:rPr>
-        <w:t xml:space="preserve">Determine program elements </w:t>
-      </w:r>
-      <w:r>
-        <w:rPr>
-          <w:color w:val="BFBFBF" w:themeColor="background1" w:themeShade="BF"/>
-          <w:lang w:val="en-US"/>
-        </w:rPr>
-        <w:t>(</w:t>
-      </w:r>
-      <w:r>
-        <w:rPr>
-          <w:color w:val="BFBFBF" w:themeColor="background1" w:themeShade="BF"/>
-          <w:lang w:val="en-US"/>
-        </w:rPr>
-        <w:t>in</w:t>
-      </w:r>
-      <w:r>
-        <w:rPr>
-          <w:color w:val="BFBFBF" w:themeColor="background1" w:themeShade="BF"/>
-          <w:lang w:val="en-US"/>
-        </w:rPr>
-        <w:t xml:space="preserve"> the document</w:t>
-      </w:r>
-      <w:r>
-        <w:rPr>
-          <w:color w:val="BFBFBF" w:themeColor="background1" w:themeShade="BF"/>
-          <w:lang w:val="en-US"/>
-        </w:rPr>
-        <w:t xml:space="preserve"> </w:t>
-      </w:r>
-      <w:r>
-        <w:rPr>
-          <w:i/>
-          <w:color w:val="BFBFBF" w:themeColor="background1" w:themeShade="BF"/>
-          <w:lang w:val="en-US"/>
-        </w:rPr>
-        <w:t>Software Development Elements &amp; Time Estimation</w:t>
-      </w:r>
-      <w:r>
-        <w:rPr>
-          <w:color w:val="BFBFBF" w:themeColor="background1" w:themeShade="BF"/>
-          <w:lang w:val="en-US"/>
-        </w:rPr>
-        <w:t>)</w:t>
-      </w:r>
-    </w:p>
-    <w:p>
-      <w:pPr>
-        <w:pStyle w:val="Tussenruimte"/>
-        <w:rPr>
-          <w:color w:val="BFBFBF" w:themeColor="background1" w:themeShade="BF"/>
-          <w:lang w:val="en-US"/>
-        </w:rPr>
-      </w:pPr>
-    </w:p>
-    <w:p>
-      <w:pPr>
-        <w:rPr>
-          <w:color w:val="BFBFBF" w:themeColor="background1" w:themeShade="BF"/>
-          <w:lang w:val="en-US"/>
-        </w:rPr>
-      </w:pPr>
-      <w:r>
-        <w:rPr>
-          <w:color w:val="BFBFBF" w:themeColor="background1" w:themeShade="BF"/>
-          <w:lang w:val="en-US"/>
-        </w:rPr>
-        <w:t>Intermediat</w:t>
-      </w:r>
-      <w:r>
-        <w:rPr>
-          <w:color w:val="BFBFBF" w:themeColor="background1" w:themeShade="BF"/>
-          <w:lang w:val="en-US"/>
-        </w:rPr>
-        <w:t>e planning:</w:t>
-      </w:r>
-    </w:p>
-    <w:p>
-      <w:pPr>
-        <w:pStyle w:val="Spacing"/>
-        <w:rPr>
-          <w:color w:val="BFBFBF" w:themeColor="background1" w:themeShade="BF"/>
-          <w:lang w:val="en-US"/>
-        </w:rPr>
-      </w:pPr>
-    </w:p>
-    <w:p>
-      <w:pPr>
-        <w:ind w:left="426" w:hanging="142"/>
-        <w:rPr>
-          <w:color w:val="BFBFBF" w:themeColor="background1" w:themeShade="BF"/>
-          <w:lang w:val="en-US"/>
-        </w:rPr>
-      </w:pPr>
-      <w:r>
-        <w:rPr>
-          <w:color w:val="BFBFBF" w:themeColor="background1" w:themeShade="BF"/>
-          <w:lang w:val="en-US"/>
-        </w:rPr>
-        <w:t xml:space="preserve">- </w:t>
-      </w:r>
-      <w:r>
-        <w:rPr>
-          <w:color w:val="BFBFBF" w:themeColor="background1" w:themeShade="BF"/>
-          <w:lang w:val="en-US"/>
-        </w:rPr>
-        <w:t>Now</w:t>
-      </w:r>
-      <w:r>
-        <w:rPr>
-          <w:color w:val="BFBFBF" w:themeColor="background1" w:themeShade="BF"/>
-          <w:lang w:val="en-US"/>
-        </w:rPr>
-        <w:t xml:space="preserve"> you can say how much time the </w:t>
-      </w:r>
-      <w:r>
-        <w:rPr>
-          <w:i/>
-          <w:color w:val="BFBFBF" w:themeColor="background1" w:themeShade="BF"/>
-          <w:lang w:val="en-US"/>
-        </w:rPr>
-        <w:t xml:space="preserve">research phase </w:t>
-      </w:r>
-      <w:r>
-        <w:rPr>
-          <w:color w:val="BFBFBF" w:themeColor="background1" w:themeShade="BF"/>
-          <w:lang w:val="en-US"/>
-        </w:rPr>
-        <w:t>is going to cost.</w:t>
-      </w:r>
-    </w:p>
-    <w:p>
-      <w:pPr>
-        <w:ind w:left="770" w:hanging="202"/>
-        <w:rPr>
-          <w:color w:val="BFBFBF" w:themeColor="background1" w:themeShade="BF"/>
-          <w:lang w:val="en-US"/>
-        </w:rPr>
-      </w:pPr>
-      <w:r>
-        <w:rPr>
-          <w:color w:val="BFBFBF" w:themeColor="background1" w:themeShade="BF"/>
-          <w:lang w:val="en-US"/>
-        </w:rPr>
-        <w:t>&gt; A little more than usual, because existing material is read over in its entirety and a plan will be based on the research.</w:t>
-      </w:r>
-    </w:p>
-    <w:p>
-      <w:pPr>
-        <w:ind w:left="426" w:hanging="142"/>
-        <w:rPr>
-          <w:color w:val="BFBFBF" w:themeColor="background1" w:themeShade="BF"/>
-          <w:lang w:val="en-US"/>
-        </w:rPr>
-      </w:pPr>
-      <w:r>
-        <w:rPr>
-          <w:color w:val="BFBFBF" w:themeColor="background1" w:themeShade="BF"/>
-          <w:lang w:val="en-US"/>
-        </w:rPr>
-        <w:t xml:space="preserve">- You can also give a rough estimation of the time-cost of the </w:t>
-      </w:r>
-      <w:r>
-        <w:rPr>
-          <w:i/>
-          <w:color w:val="BFBFBF" w:themeColor="background1" w:themeShade="BF"/>
-          <w:lang w:val="en-US"/>
-        </w:rPr>
-        <w:t xml:space="preserve">whole project </w:t>
-      </w:r>
-      <w:r>
-        <w:rPr>
-          <w:color w:val="BFBFBF" w:themeColor="background1" w:themeShade="BF"/>
-          <w:lang w:val="en-US"/>
-        </w:rPr>
-        <w:t>based on the program elements.</w:t>
-      </w:r>
-    </w:p>
-    <w:p>
-      <w:pPr>
-        <w:ind w:left="710" w:hanging="142"/>
-        <w:rPr>
-          <w:color w:val="BFBFBF" w:themeColor="background1" w:themeShade="BF"/>
-          <w:lang w:val="en-US"/>
-        </w:rPr>
-      </w:pPr>
-      <w:r>
-        <w:rPr>
-          <w:color w:val="BFBFBF" w:themeColor="background1" w:themeShade="BF"/>
-          <w:lang w:val="en-US"/>
-        </w:rPr>
-        <w:t xml:space="preserve">- I </w:t>
-      </w:r>
-      <w:r>
-        <w:rPr>
-          <w:i/>
           <w:color w:val="BFBFBF" w:themeColor="background1" w:themeShade="BF"/>
           <w:lang w:val="en-US"/>
         </w:rPr>
@@ -794,23 +600,21 @@
           <w:color w:val="BFBFBF" w:themeColor="background1" w:themeShade="BF"/>
           <w:lang w:val="en-US"/>
         </w:rPr>
-        <w:t xml:space="preserve">going to do full score point estimation, even though I have not </w:t>
-      </w:r>
-      <w:proofErr w:type="spellStart"/>
-      <w:r>
-        <w:rPr>
-          <w:color w:val="BFBFBF" w:themeColor="background1" w:themeShade="BF"/>
-          <w:lang w:val="en-US"/>
-        </w:rPr>
-        <w:t>analysed</w:t>
-      </w:r>
-      <w:proofErr w:type="spellEnd"/>
-      <w:r>
-        <w:rPr>
-          <w:color w:val="BFBFBF" w:themeColor="background1" w:themeShade="BF"/>
-          <w:lang w:val="en-US"/>
-        </w:rPr>
-        <w:t xml:space="preserve"> all the existing material in detail.</w:t>
+        <w:t>going to do full score point estimation, even though I have not analy</w:t>
+      </w:r>
+      <w:r>
+        <w:rPr>
+          <w:color w:val="BFBFBF" w:themeColor="background1" w:themeShade="BF"/>
+          <w:lang w:val="en-US"/>
+        </w:rPr>
+        <w:t>z</w:t>
+      </w:r>
+      <w:r>
+        <w:rPr>
+          <w:color w:val="BFBFBF" w:themeColor="background1" w:themeShade="BF"/>
+          <w:lang w:val="en-US"/>
+        </w:rPr>
+        <w:t>ed all the existing material in detail.</w:t>
       </w:r>
     </w:p>
     <w:p>
@@ -1090,7 +894,7 @@
 </file>
 
 <file path=word/endnotes.xml><?xml version="1.0" encoding="utf-8"?>
-<w:endnotes xmlns:wpc="http://schemas.microsoft.com/office/word/2010/wordprocessingCanvas" xmlns:cx="http://schemas.microsoft.com/office/drawing/2014/chartex" xmlns:cx1="http://schemas.microsoft.com/office/drawing/2015/9/8/chartex" xmlns:cx2="http://schemas.microsoft.com/office/drawing/2015/10/21/chartex" xmlns:cx3="http://schemas.microsoft.com/office/drawing/2016/5/9/chartex" xmlns:cx4="http://schemas.microsoft.com/office/drawing/2016/5/10/chartex" xmlns:cx5="http://schemas.microsoft.com/office/drawing/2016/5/11/chartex" xmlns:cx6="http://schemas.microsoft.com/office/drawing/2016/5/12/chartex" xmlns:cx7="http://schemas.microsoft.com/office/drawing/2016/5/13/chartex" xmlns:cx8="http://schemas.microsoft.com/office/drawing/2016/5/14/chartex" xmlns:mc="http://schemas.openxmlformats.org/markup-compatibility/2006" xmlns:aink="http://schemas.microsoft.com/office/drawing/2016/ink" xmlns:am3d="http://schemas.microsoft.com/office/drawing/2017/model3d" xmlns:o="urn:schemas-microsoft-com:office:office" xmlns:r="http://schemas.openxmlformats.org/officeDocument/2006/relationships" xmlns:m="http://schemas.openxmlformats.org/officeDocument/2006/math" xmlns:v="urn:schemas-microsoft-com:vml" xmlns:wp14="http://schemas.microsoft.com/office/word/2010/wordprocessingDrawing" xmlns:wp="http://schemas.openxmlformats.org/drawingml/2006/wordprocessingDrawing" xmlns:w10="urn:schemas-microsoft-com:office:word" xmlns:w="http://schemas.openxmlformats.org/wordprocessingml/2006/main" xmlns:w14="http://schemas.microsoft.com/office/word/2010/wordml" xmlns:w15="http://schemas.microsoft.com/office/word/2012/wordml" xmlns:w16cid="http://schemas.microsoft.com/office/word/2016/wordml/cid" xmlns:w16se="http://schemas.microsoft.com/office/word/2015/wordml/symex" xmlns:wpg="http://schemas.microsoft.com/office/word/2010/wordprocessingGroup" xmlns:wpi="http://schemas.microsoft.com/office/word/2010/wordprocessingInk" xmlns:wne="http://schemas.microsoft.com/office/word/2006/wordml" xmlns:wps="http://schemas.microsoft.com/office/word/2010/wordprocessingShape" mc:Ignorable="w14 w15 w16se w16cid wp14">
+<w:endnotes xmlns:wpc="http://schemas.microsoft.com/office/word/2010/wordprocessingCanvas" xmlns:cx="http://schemas.microsoft.com/office/drawing/2014/chartex" xmlns:cx1="http://schemas.microsoft.com/office/drawing/2015/9/8/chartex" xmlns:cx2="http://schemas.microsoft.com/office/drawing/2015/10/21/chartex" xmlns:cx3="http://schemas.microsoft.com/office/drawing/2016/5/9/chartex" xmlns:cx4="http://schemas.microsoft.com/office/drawing/2016/5/10/chartex" xmlns:cx5="http://schemas.microsoft.com/office/drawing/2016/5/11/chartex" xmlns:cx6="http://schemas.microsoft.com/office/drawing/2016/5/12/chartex" xmlns:cx7="http://schemas.microsoft.com/office/drawing/2016/5/13/chartex" xmlns:cx8="http://schemas.microsoft.com/office/drawing/2016/5/14/chartex" xmlns:mc="http://schemas.openxmlformats.org/markup-compatibility/2006" xmlns:aink="http://schemas.microsoft.com/office/drawing/2016/ink" xmlns:am3d="http://schemas.microsoft.com/office/drawing/2017/model3d" xmlns:o="urn:schemas-microsoft-com:office:office" xmlns:r="http://schemas.openxmlformats.org/officeDocument/2006/relationships" xmlns:m="http://schemas.openxmlformats.org/officeDocument/2006/math" xmlns:v="urn:schemas-microsoft-com:vml" xmlns:wp14="http://schemas.microsoft.com/office/word/2010/wordprocessingDrawing" xmlns:wp="http://schemas.openxmlformats.org/drawingml/2006/wordprocessingDrawing" xmlns:w10="urn:schemas-microsoft-com:office:word" xmlns:w="http://schemas.openxmlformats.org/wordprocessingml/2006/main" xmlns:w14="http://schemas.microsoft.com/office/word/2010/wordml" xmlns:w15="http://schemas.microsoft.com/office/word/2012/wordml" xmlns:w16cex="http://schemas.microsoft.com/office/word/2018/wordml/cex" xmlns:w16cid="http://schemas.microsoft.com/office/word/2016/wordml/cid" xmlns:w16="http://schemas.microsoft.com/office/word/2018/wordml" xmlns:w16se="http://schemas.microsoft.com/office/word/2015/wordml/symex" xmlns:wpg="http://schemas.microsoft.com/office/word/2010/wordprocessingGroup" xmlns:wpi="http://schemas.microsoft.com/office/word/2010/wordprocessingInk" xmlns:wne="http://schemas.microsoft.com/office/word/2006/wordml" xmlns:wps="http://schemas.microsoft.com/office/word/2010/wordprocessingShape" mc:Ignorable="w14 w15 w16se w16cid w16 w16cex wp14">
   <w:endnote w:type="separator" w:id="-1">
     <w:p>
       <w:r>
@@ -1109,7 +913,7 @@
 </file>
 
 <file path=word/footer1.xml><?xml version="1.0" encoding="utf-8"?>
-<w:ftr xmlns:wpc="http://schemas.microsoft.com/office/word/2010/wordprocessingCanvas" xmlns:cx="http://schemas.microsoft.com/office/drawing/2014/chartex" xmlns:cx1="http://schemas.microsoft.com/office/drawing/2015/9/8/chartex" xmlns:cx2="http://schemas.microsoft.com/office/drawing/2015/10/21/chartex" xmlns:cx3="http://schemas.microsoft.com/office/drawing/2016/5/9/chartex" xmlns:cx4="http://schemas.microsoft.com/office/drawing/2016/5/10/chartex" xmlns:cx5="http://schemas.microsoft.com/office/drawing/2016/5/11/chartex" xmlns:cx6="http://schemas.microsoft.com/office/drawing/2016/5/12/chartex" xmlns:cx7="http://schemas.microsoft.com/office/drawing/2016/5/13/chartex" xmlns:cx8="http://schemas.microsoft.com/office/drawing/2016/5/14/chartex" xmlns:mc="http://schemas.openxmlformats.org/markup-compatibility/2006" xmlns:aink="http://schemas.microsoft.com/office/drawing/2016/ink" xmlns:am3d="http://schemas.microsoft.com/office/drawing/2017/model3d" xmlns:o="urn:schemas-microsoft-com:office:office" xmlns:r="http://schemas.openxmlformats.org/officeDocument/2006/relationships" xmlns:m="http://schemas.openxmlformats.org/officeDocument/2006/math" xmlns:v="urn:schemas-microsoft-com:vml" xmlns:wp14="http://schemas.microsoft.com/office/word/2010/wordprocessingDrawing" xmlns:wp="http://schemas.openxmlformats.org/drawingml/2006/wordprocessingDrawing" xmlns:w10="urn:schemas-microsoft-com:office:word" xmlns:w="http://schemas.openxmlformats.org/wordprocessingml/2006/main" xmlns:w14="http://schemas.microsoft.com/office/word/2010/wordml" xmlns:w15="http://schemas.microsoft.com/office/word/2012/wordml" xmlns:w16cid="http://schemas.microsoft.com/office/word/2016/wordml/cid" xmlns:w16se="http://schemas.microsoft.com/office/word/2015/wordml/symex" xmlns:wpg="http://schemas.microsoft.com/office/word/2010/wordprocessingGroup" xmlns:wpi="http://schemas.microsoft.com/office/word/2010/wordprocessingInk" xmlns:wne="http://schemas.microsoft.com/office/word/2006/wordml" xmlns:wps="http://schemas.microsoft.com/office/word/2010/wordprocessingShape" mc:Ignorable="w14 w15 w16se w16cid wp14">
+<w:ftr xmlns:wpc="http://schemas.microsoft.com/office/word/2010/wordprocessingCanvas" xmlns:cx="http://schemas.microsoft.com/office/drawing/2014/chartex" xmlns:cx1="http://schemas.microsoft.com/office/drawing/2015/9/8/chartex" xmlns:cx2="http://schemas.microsoft.com/office/drawing/2015/10/21/chartex" xmlns:cx3="http://schemas.microsoft.com/office/drawing/2016/5/9/chartex" xmlns:cx4="http://schemas.microsoft.com/office/drawing/2016/5/10/chartex" xmlns:cx5="http://schemas.microsoft.com/office/drawing/2016/5/11/chartex" xmlns:cx6="http://schemas.microsoft.com/office/drawing/2016/5/12/chartex" xmlns:cx7="http://schemas.microsoft.com/office/drawing/2016/5/13/chartex" xmlns:cx8="http://schemas.microsoft.com/office/drawing/2016/5/14/chartex" xmlns:mc="http://schemas.openxmlformats.org/markup-compatibility/2006" xmlns:aink="http://schemas.microsoft.com/office/drawing/2016/ink" xmlns:am3d="http://schemas.microsoft.com/office/drawing/2017/model3d" xmlns:o="urn:schemas-microsoft-com:office:office" xmlns:r="http://schemas.openxmlformats.org/officeDocument/2006/relationships" xmlns:m="http://schemas.openxmlformats.org/officeDocument/2006/math" xmlns:v="urn:schemas-microsoft-com:vml" xmlns:wp14="http://schemas.microsoft.com/office/word/2010/wordprocessingDrawing" xmlns:wp="http://schemas.openxmlformats.org/drawingml/2006/wordprocessingDrawing" xmlns:w10="urn:schemas-microsoft-com:office:word" xmlns:w="http://schemas.openxmlformats.org/wordprocessingml/2006/main" xmlns:w14="http://schemas.microsoft.com/office/word/2010/wordml" xmlns:w15="http://schemas.microsoft.com/office/word/2012/wordml" xmlns:w16cex="http://schemas.microsoft.com/office/word/2018/wordml/cex" xmlns:w16cid="http://schemas.microsoft.com/office/word/2016/wordml/cid" xmlns:w16="http://schemas.microsoft.com/office/word/2018/wordml" xmlns:w16se="http://schemas.microsoft.com/office/word/2015/wordml/symex" xmlns:wpg="http://schemas.microsoft.com/office/word/2010/wordprocessingGroup" xmlns:wpi="http://schemas.microsoft.com/office/word/2010/wordprocessingInk" xmlns:wne="http://schemas.microsoft.com/office/word/2006/wordml" xmlns:wps="http://schemas.microsoft.com/office/word/2010/wordprocessingShape" mc:Ignorable="w14 w15 w16se w16cid w16 w16cex wp14">
   <w:p>
     <w:pPr>
       <w:pStyle w:val="Footer"/>
@@ -1119,7 +923,7 @@
 </file>
 
 <file path=word/footer2.xml><?xml version="1.0" encoding="utf-8"?>
-<w:ftr xmlns:wpc="http://schemas.microsoft.com/office/word/2010/wordprocessingCanvas" xmlns:cx="http://schemas.microsoft.com/office/drawing/2014/chartex" xmlns:cx1="http://schemas.microsoft.com/office/drawing/2015/9/8/chartex" xmlns:cx2="http://schemas.microsoft.com/office/drawing/2015/10/21/chartex" xmlns:cx3="http://schemas.microsoft.com/office/drawing/2016/5/9/chartex" xmlns:cx4="http://schemas.microsoft.com/office/drawing/2016/5/10/chartex" xmlns:cx5="http://schemas.microsoft.com/office/drawing/2016/5/11/chartex" xmlns:cx6="http://schemas.microsoft.com/office/drawing/2016/5/12/chartex" xmlns:cx7="http://schemas.microsoft.com/office/drawing/2016/5/13/chartex" xmlns:cx8="http://schemas.microsoft.com/office/drawing/2016/5/14/chartex" xmlns:mc="http://schemas.openxmlformats.org/markup-compatibility/2006" xmlns:aink="http://schemas.microsoft.com/office/drawing/2016/ink" xmlns:am3d="http://schemas.microsoft.com/office/drawing/2017/model3d" xmlns:o="urn:schemas-microsoft-com:office:office" xmlns:r="http://schemas.openxmlformats.org/officeDocument/2006/relationships" xmlns:m="http://schemas.openxmlformats.org/officeDocument/2006/math" xmlns:v="urn:schemas-microsoft-com:vml" xmlns:wp14="http://schemas.microsoft.com/office/word/2010/wordprocessingDrawing" xmlns:wp="http://schemas.openxmlformats.org/drawingml/2006/wordprocessingDrawing" xmlns:w10="urn:schemas-microsoft-com:office:word" xmlns:w="http://schemas.openxmlformats.org/wordprocessingml/2006/main" xmlns:w14="http://schemas.microsoft.com/office/word/2010/wordml" xmlns:w15="http://schemas.microsoft.com/office/word/2012/wordml" xmlns:w16cid="http://schemas.microsoft.com/office/word/2016/wordml/cid" xmlns:w16se="http://schemas.microsoft.com/office/word/2015/wordml/symex" xmlns:wpg="http://schemas.microsoft.com/office/word/2010/wordprocessingGroup" xmlns:wpi="http://schemas.microsoft.com/office/word/2010/wordprocessingInk" xmlns:wne="http://schemas.microsoft.com/office/word/2006/wordml" xmlns:wps="http://schemas.microsoft.com/office/word/2010/wordprocessingShape" mc:Ignorable="w14 w15 w16se w16cid wp14">
+<w:ftr xmlns:wpc="http://schemas.microsoft.com/office/word/2010/wordprocessingCanvas" xmlns:cx="http://schemas.microsoft.com/office/drawing/2014/chartex" xmlns:cx1="http://schemas.microsoft.com/office/drawing/2015/9/8/chartex" xmlns:cx2="http://schemas.microsoft.com/office/drawing/2015/10/21/chartex" xmlns:cx3="http://schemas.microsoft.com/office/drawing/2016/5/9/chartex" xmlns:cx4="http://schemas.microsoft.com/office/drawing/2016/5/10/chartex" xmlns:cx5="http://schemas.microsoft.com/office/drawing/2016/5/11/chartex" xmlns:cx6="http://schemas.microsoft.com/office/drawing/2016/5/12/chartex" xmlns:cx7="http://schemas.microsoft.com/office/drawing/2016/5/13/chartex" xmlns:cx8="http://schemas.microsoft.com/office/drawing/2016/5/14/chartex" xmlns:mc="http://schemas.openxmlformats.org/markup-compatibility/2006" xmlns:aink="http://schemas.microsoft.com/office/drawing/2016/ink" xmlns:am3d="http://schemas.microsoft.com/office/drawing/2017/model3d" xmlns:o="urn:schemas-microsoft-com:office:office" xmlns:r="http://schemas.openxmlformats.org/officeDocument/2006/relationships" xmlns:m="http://schemas.openxmlformats.org/officeDocument/2006/math" xmlns:v="urn:schemas-microsoft-com:vml" xmlns:wp14="http://schemas.microsoft.com/office/word/2010/wordprocessingDrawing" xmlns:wp="http://schemas.openxmlformats.org/drawingml/2006/wordprocessingDrawing" xmlns:w10="urn:schemas-microsoft-com:office:word" xmlns:w="http://schemas.openxmlformats.org/wordprocessingml/2006/main" xmlns:w14="http://schemas.microsoft.com/office/word/2010/wordml" xmlns:w15="http://schemas.microsoft.com/office/word/2012/wordml" xmlns:w16cex="http://schemas.microsoft.com/office/word/2018/wordml/cex" xmlns:w16cid="http://schemas.microsoft.com/office/word/2016/wordml/cid" xmlns:w16="http://schemas.microsoft.com/office/word/2018/wordml" xmlns:w16se="http://schemas.microsoft.com/office/word/2015/wordml/symex" xmlns:wpg="http://schemas.microsoft.com/office/word/2010/wordprocessingGroup" xmlns:wpi="http://schemas.microsoft.com/office/word/2010/wordprocessingInk" xmlns:wne="http://schemas.microsoft.com/office/word/2006/wordml" xmlns:wps="http://schemas.microsoft.com/office/word/2010/wordprocessingShape" mc:Ignorable="w14 w15 w16se w16cid w16 w16cex wp14">
   <w:p>
     <w:pPr>
       <w:pStyle w:val="Footer"/>
@@ -1200,7 +1004,7 @@
 </file>
 
 <file path=word/footer3.xml><?xml version="1.0" encoding="utf-8"?>
-<w:ftr xmlns:wpc="http://schemas.microsoft.com/office/word/2010/wordprocessingCanvas" xmlns:cx="http://schemas.microsoft.com/office/drawing/2014/chartex" xmlns:cx1="http://schemas.microsoft.com/office/drawing/2015/9/8/chartex" xmlns:cx2="http://schemas.microsoft.com/office/drawing/2015/10/21/chartex" xmlns:cx3="http://schemas.microsoft.com/office/drawing/2016/5/9/chartex" xmlns:cx4="http://schemas.microsoft.com/office/drawing/2016/5/10/chartex" xmlns:cx5="http://schemas.microsoft.com/office/drawing/2016/5/11/chartex" xmlns:cx6="http://schemas.microsoft.com/office/drawing/2016/5/12/chartex" xmlns:cx7="http://schemas.microsoft.com/office/drawing/2016/5/13/chartex" xmlns:cx8="http://schemas.microsoft.com/office/drawing/2016/5/14/chartex" xmlns:mc="http://schemas.openxmlformats.org/markup-compatibility/2006" xmlns:aink="http://schemas.microsoft.com/office/drawing/2016/ink" xmlns:am3d="http://schemas.microsoft.com/office/drawing/2017/model3d" xmlns:o="urn:schemas-microsoft-com:office:office" xmlns:r="http://schemas.openxmlformats.org/officeDocument/2006/relationships" xmlns:m="http://schemas.openxmlformats.org/officeDocument/2006/math" xmlns:v="urn:schemas-microsoft-com:vml" xmlns:wp14="http://schemas.microsoft.com/office/word/2010/wordprocessingDrawing" xmlns:wp="http://schemas.openxmlformats.org/drawingml/2006/wordprocessingDrawing" xmlns:w10="urn:schemas-microsoft-com:office:word" xmlns:w="http://schemas.openxmlformats.org/wordprocessingml/2006/main" xmlns:w14="http://schemas.microsoft.com/office/word/2010/wordml" xmlns:w15="http://schemas.microsoft.com/office/word/2012/wordml" xmlns:w16cid="http://schemas.microsoft.com/office/word/2016/wordml/cid" xmlns:w16se="http://schemas.microsoft.com/office/word/2015/wordml/symex" xmlns:wpg="http://schemas.microsoft.com/office/word/2010/wordprocessingGroup" xmlns:wpi="http://schemas.microsoft.com/office/word/2010/wordprocessingInk" xmlns:wne="http://schemas.microsoft.com/office/word/2006/wordml" xmlns:wps="http://schemas.microsoft.com/office/word/2010/wordprocessingShape" mc:Ignorable="w14 w15 w16se w16cid wp14">
+<w:ftr xmlns:wpc="http://schemas.microsoft.com/office/word/2010/wordprocessingCanvas" xmlns:cx="http://schemas.microsoft.com/office/drawing/2014/chartex" xmlns:cx1="http://schemas.microsoft.com/office/drawing/2015/9/8/chartex" xmlns:cx2="http://schemas.microsoft.com/office/drawing/2015/10/21/chartex" xmlns:cx3="http://schemas.microsoft.com/office/drawing/2016/5/9/chartex" xmlns:cx4="http://schemas.microsoft.com/office/drawing/2016/5/10/chartex" xmlns:cx5="http://schemas.microsoft.com/office/drawing/2016/5/11/chartex" xmlns:cx6="http://schemas.microsoft.com/office/drawing/2016/5/12/chartex" xmlns:cx7="http://schemas.microsoft.com/office/drawing/2016/5/13/chartex" xmlns:cx8="http://schemas.microsoft.com/office/drawing/2016/5/14/chartex" xmlns:mc="http://schemas.openxmlformats.org/markup-compatibility/2006" xmlns:aink="http://schemas.microsoft.com/office/drawing/2016/ink" xmlns:am3d="http://schemas.microsoft.com/office/drawing/2017/model3d" xmlns:o="urn:schemas-microsoft-com:office:office" xmlns:r="http://schemas.openxmlformats.org/officeDocument/2006/relationships" xmlns:m="http://schemas.openxmlformats.org/officeDocument/2006/math" xmlns:v="urn:schemas-microsoft-com:vml" xmlns:wp14="http://schemas.microsoft.com/office/word/2010/wordprocessingDrawing" xmlns:wp="http://schemas.openxmlformats.org/drawingml/2006/wordprocessingDrawing" xmlns:w10="urn:schemas-microsoft-com:office:word" xmlns:w="http://schemas.openxmlformats.org/wordprocessingml/2006/main" xmlns:w14="http://schemas.microsoft.com/office/word/2010/wordml" xmlns:w15="http://schemas.microsoft.com/office/word/2012/wordml" xmlns:w16cex="http://schemas.microsoft.com/office/word/2018/wordml/cex" xmlns:w16cid="http://schemas.microsoft.com/office/word/2016/wordml/cid" xmlns:w16="http://schemas.microsoft.com/office/word/2018/wordml" xmlns:w16se="http://schemas.microsoft.com/office/word/2015/wordml/symex" xmlns:wpg="http://schemas.microsoft.com/office/word/2010/wordprocessingGroup" xmlns:wpi="http://schemas.microsoft.com/office/word/2010/wordprocessingInk" xmlns:wne="http://schemas.microsoft.com/office/word/2006/wordml" xmlns:wps="http://schemas.microsoft.com/office/word/2010/wordprocessingShape" mc:Ignorable="w14 w15 w16se w16cid w16 w16cex wp14">
   <w:p>
     <w:pPr>
       <w:pStyle w:val="Footer"/>
@@ -1210,7 +1014,7 @@
 </file>
 
 <file path=word/footnotes.xml><?xml version="1.0" encoding="utf-8"?>
-<w:footnotes xmlns:wpc="http://schemas.microsoft.com/office/word/2010/wordprocessingCanvas" xmlns:cx="http://schemas.microsoft.com/office/drawing/2014/chartex" xmlns:cx1="http://schemas.microsoft.com/office/drawing/2015/9/8/chartex" xmlns:cx2="http://schemas.microsoft.com/office/drawing/2015/10/21/chartex" xmlns:cx3="http://schemas.microsoft.com/office/drawing/2016/5/9/chartex" xmlns:cx4="http://schemas.microsoft.com/office/drawing/2016/5/10/chartex" xmlns:cx5="http://schemas.microsoft.com/office/drawing/2016/5/11/chartex" xmlns:cx6="http://schemas.microsoft.com/office/drawing/2016/5/12/chartex" xmlns:cx7="http://schemas.microsoft.com/office/drawing/2016/5/13/chartex" xmlns:cx8="http://schemas.microsoft.com/office/drawing/2016/5/14/chartex" xmlns:mc="http://schemas.openxmlformats.org/markup-compatibility/2006" xmlns:aink="http://schemas.microsoft.com/office/drawing/2016/ink" xmlns:am3d="http://schemas.microsoft.com/office/drawing/2017/model3d" xmlns:o="urn:schemas-microsoft-com:office:office" xmlns:r="http://schemas.openxmlformats.org/officeDocument/2006/relationships" xmlns:m="http://schemas.openxmlformats.org/officeDocument/2006/math" xmlns:v="urn:schemas-microsoft-com:vml" xmlns:wp14="http://schemas.microsoft.com/office/word/2010/wordprocessingDrawing" xmlns:wp="http://schemas.openxmlformats.org/drawingml/2006/wordprocessingDrawing" xmlns:w10="urn:schemas-microsoft-com:office:word" xmlns:w="http://schemas.openxmlformats.org/wordprocessingml/2006/main" xmlns:w14="http://schemas.microsoft.com/office/word/2010/wordml" xmlns:w15="http://schemas.microsoft.com/office/word/2012/wordml" xmlns:w16cid="http://schemas.microsoft.com/office/word/2016/wordml/cid" xmlns:w16se="http://schemas.microsoft.com/office/word/2015/wordml/symex" xmlns:wpg="http://schemas.microsoft.com/office/word/2010/wordprocessingGroup" xmlns:wpi="http://schemas.microsoft.com/office/word/2010/wordprocessingInk" xmlns:wne="http://schemas.microsoft.com/office/word/2006/wordml" xmlns:wps="http://schemas.microsoft.com/office/word/2010/wordprocessingShape" mc:Ignorable="w14 w15 w16se w16cid wp14">
+<w:footnotes xmlns:wpc="http://schemas.microsoft.com/office/word/2010/wordprocessingCanvas" xmlns:cx="http://schemas.microsoft.com/office/drawing/2014/chartex" xmlns:cx1="http://schemas.microsoft.com/office/drawing/2015/9/8/chartex" xmlns:cx2="http://schemas.microsoft.com/office/drawing/2015/10/21/chartex" xmlns:cx3="http://schemas.microsoft.com/office/drawing/2016/5/9/chartex" xmlns:cx4="http://schemas.microsoft.com/office/drawing/2016/5/10/chartex" xmlns:cx5="http://schemas.microsoft.com/office/drawing/2016/5/11/chartex" xmlns:cx6="http://schemas.microsoft.com/office/drawing/2016/5/12/chartex" xmlns:cx7="http://schemas.microsoft.com/office/drawing/2016/5/13/chartex" xmlns:cx8="http://schemas.microsoft.com/office/drawing/2016/5/14/chartex" xmlns:mc="http://schemas.openxmlformats.org/markup-compatibility/2006" xmlns:aink="http://schemas.microsoft.com/office/drawing/2016/ink" xmlns:am3d="http://schemas.microsoft.com/office/drawing/2017/model3d" xmlns:o="urn:schemas-microsoft-com:office:office" xmlns:r="http://schemas.openxmlformats.org/officeDocument/2006/relationships" xmlns:m="http://schemas.openxmlformats.org/officeDocument/2006/math" xmlns:v="urn:schemas-microsoft-com:vml" xmlns:wp14="http://schemas.microsoft.com/office/word/2010/wordprocessingDrawing" xmlns:wp="http://schemas.openxmlformats.org/drawingml/2006/wordprocessingDrawing" xmlns:w10="urn:schemas-microsoft-com:office:word" xmlns:w="http://schemas.openxmlformats.org/wordprocessingml/2006/main" xmlns:w14="http://schemas.microsoft.com/office/word/2010/wordml" xmlns:w15="http://schemas.microsoft.com/office/word/2012/wordml" xmlns:w16cex="http://schemas.microsoft.com/office/word/2018/wordml/cex" xmlns:w16cid="http://schemas.microsoft.com/office/word/2016/wordml/cid" xmlns:w16="http://schemas.microsoft.com/office/word/2018/wordml" xmlns:w16se="http://schemas.microsoft.com/office/word/2015/wordml/symex" xmlns:wpg="http://schemas.microsoft.com/office/word/2010/wordprocessingGroup" xmlns:wpi="http://schemas.microsoft.com/office/word/2010/wordprocessingInk" xmlns:wne="http://schemas.microsoft.com/office/word/2006/wordml" xmlns:wps="http://schemas.microsoft.com/office/word/2010/wordprocessingShape" mc:Ignorable="w14 w15 w16se w16cid w16 w16cex wp14">
   <w:footnote w:type="separator" w:id="-1">
     <w:p>
       <w:r>
@@ -1229,7 +1033,7 @@
 </file>
 
 <file path=word/header1.xml><?xml version="1.0" encoding="utf-8"?>
-<w:hdr xmlns:wpc="http://schemas.microsoft.com/office/word/2010/wordprocessingCanvas" xmlns:cx="http://schemas.microsoft.com/office/drawing/2014/chartex" xmlns:cx1="http://schemas.microsoft.com/office/drawing/2015/9/8/chartex" xmlns:cx2="http://schemas.microsoft.com/office/drawing/2015/10/21/chartex" xmlns:cx3="http://schemas.microsoft.com/office/drawing/2016/5/9/chartex" xmlns:cx4="http://schemas.microsoft.com/office/drawing/2016/5/10/chartex" xmlns:cx5="http://schemas.microsoft.com/office/drawing/2016/5/11/chartex" xmlns:cx6="http://schemas.microsoft.com/office/drawing/2016/5/12/chartex" xmlns:cx7="http://schemas.microsoft.com/office/drawing/2016/5/13/chartex" xmlns:cx8="http://schemas.microsoft.com/office/drawing/2016/5/14/chartex" xmlns:mc="http://schemas.openxmlformats.org/markup-compatibility/2006" xmlns:aink="http://schemas.microsoft.com/office/drawing/2016/ink" xmlns:am3d="http://schemas.microsoft.com/office/drawing/2017/model3d" xmlns:o="urn:schemas-microsoft-com:office:office" xmlns:r="http://schemas.openxmlformats.org/officeDocument/2006/relationships" xmlns:m="http://schemas.openxmlformats.org/officeDocument/2006/math" xmlns:v="urn:schemas-microsoft-com:vml" xmlns:wp14="http://schemas.microsoft.com/office/word/2010/wordprocessingDrawing" xmlns:wp="http://schemas.openxmlformats.org/drawingml/2006/wordprocessingDrawing" xmlns:w10="urn:schemas-microsoft-com:office:word" xmlns:w="http://schemas.openxmlformats.org/wordprocessingml/2006/main" xmlns:w14="http://schemas.microsoft.com/office/word/2010/wordml" xmlns:w15="http://schemas.microsoft.com/office/word/2012/wordml" xmlns:w16cid="http://schemas.microsoft.com/office/word/2016/wordml/cid" xmlns:w16se="http://schemas.microsoft.com/office/word/2015/wordml/symex" xmlns:wpg="http://schemas.microsoft.com/office/word/2010/wordprocessingGroup" xmlns:wpi="http://schemas.microsoft.com/office/word/2010/wordprocessingInk" xmlns:wne="http://schemas.microsoft.com/office/word/2006/wordml" xmlns:wps="http://schemas.microsoft.com/office/word/2010/wordprocessingShape" mc:Ignorable="w14 w15 w16se w16cid wp14">
+<w:hdr xmlns:wpc="http://schemas.microsoft.com/office/word/2010/wordprocessingCanvas" xmlns:cx="http://schemas.microsoft.com/office/drawing/2014/chartex" xmlns:cx1="http://schemas.microsoft.com/office/drawing/2015/9/8/chartex" xmlns:cx2="http://schemas.microsoft.com/office/drawing/2015/10/21/chartex" xmlns:cx3="http://schemas.microsoft.com/office/drawing/2016/5/9/chartex" xmlns:cx4="http://schemas.microsoft.com/office/drawing/2016/5/10/chartex" xmlns:cx5="http://schemas.microsoft.com/office/drawing/2016/5/11/chartex" xmlns:cx6="http://schemas.microsoft.com/office/drawing/2016/5/12/chartex" xmlns:cx7="http://schemas.microsoft.com/office/drawing/2016/5/13/chartex" xmlns:cx8="http://schemas.microsoft.com/office/drawing/2016/5/14/chartex" xmlns:mc="http://schemas.openxmlformats.org/markup-compatibility/2006" xmlns:aink="http://schemas.microsoft.com/office/drawing/2016/ink" xmlns:am3d="http://schemas.microsoft.com/office/drawing/2017/model3d" xmlns:o="urn:schemas-microsoft-com:office:office" xmlns:r="http://schemas.openxmlformats.org/officeDocument/2006/relationships" xmlns:m="http://schemas.openxmlformats.org/officeDocument/2006/math" xmlns:v="urn:schemas-microsoft-com:vml" xmlns:wp14="http://schemas.microsoft.com/office/word/2010/wordprocessingDrawing" xmlns:wp="http://schemas.openxmlformats.org/drawingml/2006/wordprocessingDrawing" xmlns:w10="urn:schemas-microsoft-com:office:word" xmlns:w="http://schemas.openxmlformats.org/wordprocessingml/2006/main" xmlns:w14="http://schemas.microsoft.com/office/word/2010/wordml" xmlns:w15="http://schemas.microsoft.com/office/word/2012/wordml" xmlns:w16cex="http://schemas.microsoft.com/office/word/2018/wordml/cex" xmlns:w16cid="http://schemas.microsoft.com/office/word/2016/wordml/cid" xmlns:w16="http://schemas.microsoft.com/office/word/2018/wordml" xmlns:w16se="http://schemas.microsoft.com/office/word/2015/wordml/symex" xmlns:wpg="http://schemas.microsoft.com/office/word/2010/wordprocessingGroup" xmlns:wpi="http://schemas.microsoft.com/office/word/2010/wordprocessingInk" xmlns:wne="http://schemas.microsoft.com/office/word/2006/wordml" xmlns:wps="http://schemas.microsoft.com/office/word/2010/wordprocessingShape" mc:Ignorable="w14 w15 w16se w16cid w16 w16cex wp14">
   <w:p>
     <w:pPr>
       <w:pStyle w:val="Header"/>
@@ -1239,7 +1043,7 @@
 </file>
 
 <file path=word/header2.xml><?xml version="1.0" encoding="utf-8"?>
-<w:hdr xmlns:wpc="http://schemas.microsoft.com/office/word/2010/wordprocessingCanvas" xmlns:cx="http://schemas.microsoft.com/office/drawing/2014/chartex" xmlns:cx1="http://schemas.microsoft.com/office/drawing/2015/9/8/chartex" xmlns:cx2="http://schemas.microsoft.com/office/drawing/2015/10/21/chartex" xmlns:cx3="http://schemas.microsoft.com/office/drawing/2016/5/9/chartex" xmlns:cx4="http://schemas.microsoft.com/office/drawing/2016/5/10/chartex" xmlns:cx5="http://schemas.microsoft.com/office/drawing/2016/5/11/chartex" xmlns:cx6="http://schemas.microsoft.com/office/drawing/2016/5/12/chartex" xmlns:cx7="http://schemas.microsoft.com/office/drawing/2016/5/13/chartex" xmlns:cx8="http://schemas.microsoft.com/office/drawing/2016/5/14/chartex" xmlns:mc="http://schemas.openxmlformats.org/markup-compatibility/2006" xmlns:aink="http://schemas.microsoft.com/office/drawing/2016/ink" xmlns:am3d="http://schemas.microsoft.com/office/drawing/2017/model3d" xmlns:o="urn:schemas-microsoft-com:office:office" xmlns:r="http://schemas.openxmlformats.org/officeDocument/2006/relationships" xmlns:m="http://schemas.openxmlformats.org/officeDocument/2006/math" xmlns:v="urn:schemas-microsoft-com:vml" xmlns:wp14="http://schemas.microsoft.com/office/word/2010/wordprocessingDrawing" xmlns:wp="http://schemas.openxmlformats.org/drawingml/2006/wordprocessingDrawing" xmlns:w10="urn:schemas-microsoft-com:office:word" xmlns:w="http://schemas.openxmlformats.org/wordprocessingml/2006/main" xmlns:w14="http://schemas.microsoft.com/office/word/2010/wordml" xmlns:w15="http://schemas.microsoft.com/office/word/2012/wordml" xmlns:w16cid="http://schemas.microsoft.com/office/word/2016/wordml/cid" xmlns:w16se="http://schemas.microsoft.com/office/word/2015/wordml/symex" xmlns:wpg="http://schemas.microsoft.com/office/word/2010/wordprocessingGroup" xmlns:wpi="http://schemas.microsoft.com/office/word/2010/wordprocessingInk" xmlns:wne="http://schemas.microsoft.com/office/word/2006/wordml" xmlns:wps="http://schemas.microsoft.com/office/word/2010/wordprocessingShape" mc:Ignorable="w14 w15 w16se w16cid wp14">
+<w:hdr xmlns:wpc="http://schemas.microsoft.com/office/word/2010/wordprocessingCanvas" xmlns:cx="http://schemas.microsoft.com/office/drawing/2014/chartex" xmlns:cx1="http://schemas.microsoft.com/office/drawing/2015/9/8/chartex" xmlns:cx2="http://schemas.microsoft.com/office/drawing/2015/10/21/chartex" xmlns:cx3="http://schemas.microsoft.com/office/drawing/2016/5/9/chartex" xmlns:cx4="http://schemas.microsoft.com/office/drawing/2016/5/10/chartex" xmlns:cx5="http://schemas.microsoft.com/office/drawing/2016/5/11/chartex" xmlns:cx6="http://schemas.microsoft.com/office/drawing/2016/5/12/chartex" xmlns:cx7="http://schemas.microsoft.com/office/drawing/2016/5/13/chartex" xmlns:cx8="http://schemas.microsoft.com/office/drawing/2016/5/14/chartex" xmlns:mc="http://schemas.openxmlformats.org/markup-compatibility/2006" xmlns:aink="http://schemas.microsoft.com/office/drawing/2016/ink" xmlns:am3d="http://schemas.microsoft.com/office/drawing/2017/model3d" xmlns:o="urn:schemas-microsoft-com:office:office" xmlns:r="http://schemas.openxmlformats.org/officeDocument/2006/relationships" xmlns:m="http://schemas.openxmlformats.org/officeDocument/2006/math" xmlns:v="urn:schemas-microsoft-com:vml" xmlns:wp14="http://schemas.microsoft.com/office/word/2010/wordprocessingDrawing" xmlns:wp="http://schemas.openxmlformats.org/drawingml/2006/wordprocessingDrawing" xmlns:w10="urn:schemas-microsoft-com:office:word" xmlns:w="http://schemas.openxmlformats.org/wordprocessingml/2006/main" xmlns:w14="http://schemas.microsoft.com/office/word/2010/wordml" xmlns:w15="http://schemas.microsoft.com/office/word/2012/wordml" xmlns:w16cex="http://schemas.microsoft.com/office/word/2018/wordml/cex" xmlns:w16cid="http://schemas.microsoft.com/office/word/2016/wordml/cid" xmlns:w16="http://schemas.microsoft.com/office/word/2018/wordml" xmlns:w16se="http://schemas.microsoft.com/office/word/2015/wordml/symex" xmlns:wpg="http://schemas.microsoft.com/office/word/2010/wordprocessingGroup" xmlns:wpi="http://schemas.microsoft.com/office/word/2010/wordprocessingInk" xmlns:wne="http://schemas.microsoft.com/office/word/2006/wordml" xmlns:wps="http://schemas.microsoft.com/office/word/2010/wordprocessingShape" mc:Ignorable="w14 w15 w16se w16cid w16 w16cex wp14">
   <w:p>
     <w:pPr>
       <w:pStyle w:val="Header"/>
@@ -1252,7 +1056,7 @@
 </file>
 
 <file path=word/header3.xml><?xml version="1.0" encoding="utf-8"?>
-<w:hdr xmlns:wpc="http://schemas.microsoft.com/office/word/2010/wordprocessingCanvas" xmlns:cx="http://schemas.microsoft.com/office/drawing/2014/chartex" xmlns:cx1="http://schemas.microsoft.com/office/drawing/2015/9/8/chartex" xmlns:cx2="http://schemas.microsoft.com/office/drawing/2015/10/21/chartex" xmlns:cx3="http://schemas.microsoft.com/office/drawing/2016/5/9/chartex" xmlns:cx4="http://schemas.microsoft.com/office/drawing/2016/5/10/chartex" xmlns:cx5="http://schemas.microsoft.com/office/drawing/2016/5/11/chartex" xmlns:cx6="http://schemas.microsoft.com/office/drawing/2016/5/12/chartex" xmlns:cx7="http://schemas.microsoft.com/office/drawing/2016/5/13/chartex" xmlns:cx8="http://schemas.microsoft.com/office/drawing/2016/5/14/chartex" xmlns:mc="http://schemas.openxmlformats.org/markup-compatibility/2006" xmlns:aink="http://schemas.microsoft.com/office/drawing/2016/ink" xmlns:am3d="http://schemas.microsoft.com/office/drawing/2017/model3d" xmlns:o="urn:schemas-microsoft-com:office:office" xmlns:r="http://schemas.openxmlformats.org/officeDocument/2006/relationships" xmlns:m="http://schemas.openxmlformats.org/officeDocument/2006/math" xmlns:v="urn:schemas-microsoft-com:vml" xmlns:wp14="http://schemas.microsoft.com/office/word/2010/wordprocessingDrawing" xmlns:wp="http://schemas.openxmlformats.org/drawingml/2006/wordprocessingDrawing" xmlns:w10="urn:schemas-microsoft-com:office:word" xmlns:w="http://schemas.openxmlformats.org/wordprocessingml/2006/main" xmlns:w14="http://schemas.microsoft.com/office/word/2010/wordml" xmlns:w15="http://schemas.microsoft.com/office/word/2012/wordml" xmlns:w16cid="http://schemas.microsoft.com/office/word/2016/wordml/cid" xmlns:w16se="http://schemas.microsoft.com/office/word/2015/wordml/symex" xmlns:wpg="http://schemas.microsoft.com/office/word/2010/wordprocessingGroup" xmlns:wpi="http://schemas.microsoft.com/office/word/2010/wordprocessingInk" xmlns:wne="http://schemas.microsoft.com/office/word/2006/wordml" xmlns:wps="http://schemas.microsoft.com/office/word/2010/wordprocessingShape" mc:Ignorable="w14 w15 w16se w16cid wp14">
+<w:hdr xmlns:wpc="http://schemas.microsoft.com/office/word/2010/wordprocessingCanvas" xmlns:cx="http://schemas.microsoft.com/office/drawing/2014/chartex" xmlns:cx1="http://schemas.microsoft.com/office/drawing/2015/9/8/chartex" xmlns:cx2="http://schemas.microsoft.com/office/drawing/2015/10/21/chartex" xmlns:cx3="http://schemas.microsoft.com/office/drawing/2016/5/9/chartex" xmlns:cx4="http://schemas.microsoft.com/office/drawing/2016/5/10/chartex" xmlns:cx5="http://schemas.microsoft.com/office/drawing/2016/5/11/chartex" xmlns:cx6="http://schemas.microsoft.com/office/drawing/2016/5/12/chartex" xmlns:cx7="http://schemas.microsoft.com/office/drawing/2016/5/13/chartex" xmlns:cx8="http://schemas.microsoft.com/office/drawing/2016/5/14/chartex" xmlns:mc="http://schemas.openxmlformats.org/markup-compatibility/2006" xmlns:aink="http://schemas.microsoft.com/office/drawing/2016/ink" xmlns:am3d="http://schemas.microsoft.com/office/drawing/2017/model3d" xmlns:o="urn:schemas-microsoft-com:office:office" xmlns:r="http://schemas.openxmlformats.org/officeDocument/2006/relationships" xmlns:m="http://schemas.openxmlformats.org/officeDocument/2006/math" xmlns:v="urn:schemas-microsoft-com:vml" xmlns:wp14="http://schemas.microsoft.com/office/word/2010/wordprocessingDrawing" xmlns:wp="http://schemas.openxmlformats.org/drawingml/2006/wordprocessingDrawing" xmlns:w10="urn:schemas-microsoft-com:office:word" xmlns:w="http://schemas.openxmlformats.org/wordprocessingml/2006/main" xmlns:w14="http://schemas.microsoft.com/office/word/2010/wordml" xmlns:w15="http://schemas.microsoft.com/office/word/2012/wordml" xmlns:w16cex="http://schemas.microsoft.com/office/word/2018/wordml/cex" xmlns:w16cid="http://schemas.microsoft.com/office/word/2016/wordml/cid" xmlns:w16="http://schemas.microsoft.com/office/word/2018/wordml" xmlns:w16se="http://schemas.microsoft.com/office/word/2015/wordml/symex" xmlns:wpg="http://schemas.microsoft.com/office/word/2010/wordprocessingGroup" xmlns:wpi="http://schemas.microsoft.com/office/word/2010/wordprocessingInk" xmlns:wne="http://schemas.microsoft.com/office/word/2006/wordml" xmlns:wps="http://schemas.microsoft.com/office/word/2010/wordprocessingShape" mc:Ignorable="w14 w15 w16se w16cid w16 w16cex wp14">
   <w:p>
     <w:pPr>
       <w:pStyle w:val="Header"/>
@@ -1262,7 +1066,7 @@
 </file>
 
 <file path=word/numbering.xml><?xml version="1.0" encoding="utf-8"?>
-<w:numbering xmlns:wpc="http://schemas.microsoft.com/office/word/2010/wordprocessingCanvas" xmlns:cx="http://schemas.microsoft.com/office/drawing/2014/chartex" xmlns:cx1="http://schemas.microsoft.com/office/drawing/2015/9/8/chartex" xmlns:cx2="http://schemas.microsoft.com/office/drawing/2015/10/21/chartex" xmlns:cx3="http://schemas.microsoft.com/office/drawing/2016/5/9/chartex" xmlns:cx4="http://schemas.microsoft.com/office/drawing/2016/5/10/chartex" xmlns:cx5="http://schemas.microsoft.com/office/drawing/2016/5/11/chartex" xmlns:cx6="http://schemas.microsoft.com/office/drawing/2016/5/12/chartex" xmlns:cx7="http://schemas.microsoft.com/office/drawing/2016/5/13/chartex" xmlns:cx8="http://schemas.microsoft.com/office/drawing/2016/5/14/chartex" xmlns:mc="http://schemas.openxmlformats.org/markup-compatibility/2006" xmlns:aink="http://schemas.microsoft.com/office/drawing/2016/ink" xmlns:am3d="http://schemas.microsoft.com/office/drawing/2017/model3d" xmlns:o="urn:schemas-microsoft-com:office:office" xmlns:r="http://schemas.openxmlformats.org/officeDocument/2006/relationships" xmlns:m="http://schemas.openxmlformats.org/officeDocument/2006/math" xmlns:v="urn:schemas-microsoft-com:vml" xmlns:wp14="http://schemas.microsoft.com/office/word/2010/wordprocessingDrawing" xmlns:wp="http://schemas.openxmlformats.org/drawingml/2006/wordprocessingDrawing" xmlns:w10="urn:schemas-microsoft-com:office:word" xmlns:w="http://schemas.openxmlformats.org/wordprocessingml/2006/main" xmlns:w14="http://schemas.microsoft.com/office/word/2010/wordml" xmlns:w15="http://schemas.microsoft.com/office/word/2012/wordml" xmlns:w16cid="http://schemas.microsoft.com/office/word/2016/wordml/cid" xmlns:w16se="http://schemas.microsoft.com/office/word/2015/wordml/symex" xmlns:wpg="http://schemas.microsoft.com/office/word/2010/wordprocessingGroup" xmlns:wpi="http://schemas.microsoft.com/office/word/2010/wordprocessingInk" xmlns:wne="http://schemas.microsoft.com/office/word/2006/wordml" xmlns:wps="http://schemas.microsoft.com/office/word/2010/wordprocessingShape" mc:Ignorable="w14 w15 w16se w16cid wp14">
+<w:numbering xmlns:wpc="http://schemas.microsoft.com/office/word/2010/wordprocessingCanvas" xmlns:cx="http://schemas.microsoft.com/office/drawing/2014/chartex" xmlns:cx1="http://schemas.microsoft.com/office/drawing/2015/9/8/chartex" xmlns:cx2="http://schemas.microsoft.com/office/drawing/2015/10/21/chartex" xmlns:cx3="http://schemas.microsoft.com/office/drawing/2016/5/9/chartex" xmlns:cx4="http://schemas.microsoft.com/office/drawing/2016/5/10/chartex" xmlns:cx5="http://schemas.microsoft.com/office/drawing/2016/5/11/chartex" xmlns:cx6="http://schemas.microsoft.com/office/drawing/2016/5/12/chartex" xmlns:cx7="http://schemas.microsoft.com/office/drawing/2016/5/13/chartex" xmlns:cx8="http://schemas.microsoft.com/office/drawing/2016/5/14/chartex" xmlns:mc="http://schemas.openxmlformats.org/markup-compatibility/2006" xmlns:aink="http://schemas.microsoft.com/office/drawing/2016/ink" xmlns:am3d="http://schemas.microsoft.com/office/drawing/2017/model3d" xmlns:o="urn:schemas-microsoft-com:office:office" xmlns:r="http://schemas.openxmlformats.org/officeDocument/2006/relationships" xmlns:m="http://schemas.openxmlformats.org/officeDocument/2006/math" xmlns:v="urn:schemas-microsoft-com:vml" xmlns:wp14="http://schemas.microsoft.com/office/word/2010/wordprocessingDrawing" xmlns:wp="http://schemas.openxmlformats.org/drawingml/2006/wordprocessingDrawing" xmlns:w10="urn:schemas-microsoft-com:office:word" xmlns:w="http://schemas.openxmlformats.org/wordprocessingml/2006/main" xmlns:w14="http://schemas.microsoft.com/office/word/2010/wordml" xmlns:w15="http://schemas.microsoft.com/office/word/2012/wordml" xmlns:w16cex="http://schemas.microsoft.com/office/word/2018/wordml/cex" xmlns:w16cid="http://schemas.microsoft.com/office/word/2016/wordml/cid" xmlns:w16="http://schemas.microsoft.com/office/word/2018/wordml" xmlns:w16se="http://schemas.microsoft.com/office/word/2015/wordml/symex" xmlns:wpg="http://schemas.microsoft.com/office/word/2010/wordprocessingGroup" xmlns:wpi="http://schemas.microsoft.com/office/word/2010/wordprocessingInk" xmlns:wne="http://schemas.microsoft.com/office/word/2006/wordml" xmlns:wps="http://schemas.microsoft.com/office/word/2010/wordprocessingShape" mc:Ignorable="w14 w15 w16se w16cid w16 w16cex wp14">
   <w:abstractNum w:abstractNumId="0" w15:restartNumberingAfterBreak="0">
     <w:nsid w:val="FFFFFF7C"/>
     <w:multiLevelType w:val="singleLevel"/>
@@ -1768,7 +1572,7 @@
 </file>
 
 <file path=word/styles.xml><?xml version="1.0" encoding="utf-8"?>
-<w:styles xmlns:mc="http://schemas.openxmlformats.org/markup-compatibility/2006" xmlns:r="http://schemas.openxmlformats.org/officeDocument/2006/relationships" xmlns:w="http://schemas.openxmlformats.org/wordprocessingml/2006/main" xmlns:w14="http://schemas.microsoft.com/office/word/2010/wordml" xmlns:w15="http://schemas.microsoft.com/office/word/2012/wordml" xmlns:w16cid="http://schemas.microsoft.com/office/word/2016/wordml/cid" xmlns:w16se="http://schemas.microsoft.com/office/word/2015/wordml/symex" mc:Ignorable="w14 w15 w16se w16cid">
+<w:styles xmlns:mc="http://schemas.openxmlformats.org/markup-compatibility/2006" xmlns:r="http://schemas.openxmlformats.org/officeDocument/2006/relationships" xmlns:w="http://schemas.openxmlformats.org/wordprocessingml/2006/main" xmlns:w14="http://schemas.microsoft.com/office/word/2010/wordml" xmlns:w15="http://schemas.microsoft.com/office/word/2012/wordml" xmlns:w16cex="http://schemas.microsoft.com/office/word/2018/wordml/cex" xmlns:w16cid="http://schemas.microsoft.com/office/word/2016/wordml/cid" xmlns:w16="http://schemas.microsoft.com/office/word/2018/wordml" xmlns:w16se="http://schemas.microsoft.com/office/word/2015/wordml/symex" mc:Ignorable="w14 w15 w16se w16cid w16 w16cex">
   <w:docDefaults>
     <w:rPrDefault>
       <w:rPr>

</xml_diff>